<commit_message>
me quede sin internet xd
</commit_message>
<xml_diff>
--- a/documentos/estadia/ING_IDS o IRD_NOMBRE_DEL_ALUMNO_MATRICULA.docx
+++ b/documentos/estadia/ING_IDS o IRD_NOMBRE_DEL_ALUMNO_MATRICULA.docx
@@ -1,6 +1,6 @@
 
 <file path=word/document.xml><?xml version="1.0" encoding="utf-8"?>
-<w:document xmlns:wpc="http://schemas.microsoft.com/office/word/2010/wordprocessingCanvas" xmlns:cx="http://schemas.microsoft.com/office/drawing/2014/chartex" xmlns:cx1="http://schemas.microsoft.com/office/drawing/2015/9/8/chartex" xmlns:mc="http://schemas.openxmlformats.org/markup-compatibility/2006" xmlns:o="urn:schemas-microsoft-com:office:office" xmlns:r="http://schemas.openxmlformats.org/officeDocument/2006/relationships" xmlns:m="http://schemas.openxmlformats.org/officeDocument/2006/math" xmlns:v="urn:schemas-microsoft-com:vml" xmlns:wp14="http://schemas.microsoft.com/office/word/2010/wordprocessingDrawing" xmlns:wp="http://schemas.openxmlformats.org/drawingml/2006/wordprocessingDrawing" xmlns:w10="urn:schemas-microsoft-com:office:word" xmlns:w="http://schemas.openxmlformats.org/wordprocessingml/2006/main" xmlns:w14="http://schemas.microsoft.com/office/word/2010/wordml" xmlns:w15="http://schemas.microsoft.com/office/word/2012/wordml" xmlns:w16se="http://schemas.microsoft.com/office/word/2015/wordml/symex" xmlns:wpg="http://schemas.microsoft.com/office/word/2010/wordprocessingGroup" xmlns:wpi="http://schemas.microsoft.com/office/word/2010/wordprocessingInk" xmlns:wne="http://schemas.microsoft.com/office/word/2006/wordml" xmlns:wps="http://schemas.microsoft.com/office/word/2010/wordprocessingShape" mc:Ignorable="w14 w15 w16se wp14">
+<w:document xmlns:wpc="http://schemas.microsoft.com/office/word/2010/wordprocessingCanvas" xmlns:cx="http://schemas.microsoft.com/office/drawing/2014/chartex" xmlns:cx1="http://schemas.microsoft.com/office/drawing/2015/9/8/chartex" xmlns:cx2="http://schemas.microsoft.com/office/drawing/2015/10/21/chartex" xmlns:cx3="http://schemas.microsoft.com/office/drawing/2016/5/9/chartex" xmlns:cx4="http://schemas.microsoft.com/office/drawing/2016/5/10/chartex" xmlns:cx5="http://schemas.microsoft.com/office/drawing/2016/5/11/chartex" xmlns:cx6="http://schemas.microsoft.com/office/drawing/2016/5/12/chartex" xmlns:cx7="http://schemas.microsoft.com/office/drawing/2016/5/13/chartex" xmlns:cx8="http://schemas.microsoft.com/office/drawing/2016/5/14/chartex" xmlns:mc="http://schemas.openxmlformats.org/markup-compatibility/2006" xmlns:aink="http://schemas.microsoft.com/office/drawing/2016/ink" xmlns:am3d="http://schemas.microsoft.com/office/drawing/2017/model3d" xmlns:o="urn:schemas-microsoft-com:office:office" xmlns:oel="http://schemas.microsoft.com/office/2019/extlst" xmlns:r="http://schemas.openxmlformats.org/officeDocument/2006/relationships" xmlns:m="http://schemas.openxmlformats.org/officeDocument/2006/math" xmlns:v="urn:schemas-microsoft-com:vml" xmlns:wp14="http://schemas.microsoft.com/office/word/2010/wordprocessingDrawing" xmlns:wp="http://schemas.openxmlformats.org/drawingml/2006/wordprocessingDrawing" xmlns:w10="urn:schemas-microsoft-com:office:word" xmlns:w="http://schemas.openxmlformats.org/wordprocessingml/2006/main" xmlns:w14="http://schemas.microsoft.com/office/word/2010/wordml" xmlns:w15="http://schemas.microsoft.com/office/word/2012/wordml" xmlns:w16cex="http://schemas.microsoft.com/office/word/2018/wordml/cex" xmlns:w16cid="http://schemas.microsoft.com/office/word/2016/wordml/cid" xmlns:w16="http://schemas.microsoft.com/office/word/2018/wordml" xmlns:w16du="http://schemas.microsoft.com/office/word/2023/wordml/word16du" xmlns:w16sdtdh="http://schemas.microsoft.com/office/word/2020/wordml/sdtdatahash" xmlns:w16se="http://schemas.microsoft.com/office/word/2015/wordml/symex" xmlns:wpg="http://schemas.microsoft.com/office/word/2010/wordprocessingGroup" xmlns:wpi="http://schemas.microsoft.com/office/word/2010/wordprocessingInk" xmlns:wne="http://schemas.microsoft.com/office/word/2006/wordml" xmlns:wps="http://schemas.microsoft.com/office/word/2010/wordprocessingShape" mc:Ignorable="w14 w15 w16se w16cid w16 w16cex w16sdtdh w16du wp14">
   <w:body>
     <w:p>
       <w:pPr>
@@ -22,7 +22,7 @@
           <w:lang w:eastAsia="es-MX"/>
         </w:rPr>
         <w:drawing>
-          <wp:inline distT="0" distB="0" distL="114300" distR="114300" wp14:anchorId="254BA5EB" wp14:editId="6228E5F6">
+          <wp:inline distT="0" distB="0" distL="114300" distR="114300" wp14:anchorId="0B85C9BD" wp14:editId="26990106">
             <wp:extent cx="2879090" cy="900000"/>
             <wp:effectExtent l="0" t="0" r="0" b="0"/>
             <wp:docPr id="1" name="Imagen 1"/>
@@ -82,7 +82,7 @@
           <w:sz w:val="44"/>
           <w:szCs w:val="44"/>
         </w:rPr>
-        <w:t>NOMBRE DEL PROYECTO EN MAYUSCULAS</w:t>
+        <w:t>DESARROLLO DE APP EDUCATIVA 4.0</w:t>
       </w:r>
     </w:p>
     <w:p>
@@ -118,13 +118,22 @@
         <w:jc w:val="center"/>
         <w:rPr>
           <w:b/>
+          <w:szCs w:val="24"/>
+        </w:rPr>
+      </w:pPr>
+    </w:p>
+    <w:p>
+      <w:pPr>
+        <w:jc w:val="center"/>
+        <w:rPr>
+          <w:bCs/>
           <w:sz w:val="36"/>
           <w:szCs w:val="36"/>
         </w:rPr>
       </w:pPr>
       <w:r>
         <w:rPr>
-          <w:b/>
+          <w:bCs/>
           <w:sz w:val="36"/>
           <w:szCs w:val="36"/>
         </w:rPr>
@@ -183,31 +192,7 @@
           <w:sz w:val="36"/>
           <w:szCs w:val="36"/>
         </w:rPr>
-        <w:t>INGENIER</w:t>
-      </w:r>
-      <w:r>
-        <w:rPr>
-          <w:b/>
-          <w:sz w:val="36"/>
-          <w:szCs w:val="36"/>
-        </w:rPr>
-        <w:t>Í</w:t>
-      </w:r>
-      <w:r>
-        <w:rPr>
-          <w:b/>
-          <w:sz w:val="36"/>
-          <w:szCs w:val="36"/>
-        </w:rPr>
-        <w:t>A EN REDES INTELIGENTES Y CIBERSEGUIRIDAD</w:t>
-      </w:r>
-      <w:r>
-        <w:rPr>
-          <w:b/>
-          <w:sz w:val="36"/>
-          <w:szCs w:val="36"/>
-        </w:rPr>
-        <w:t xml:space="preserve"> / INGENIERIA EN DESARROLLO Y GESTIÓN DE SOFTWARE</w:t>
+        <w:t>TÉCNICO SUPERIOR UNIVERSITARIO EN TECNOLOGÍAS DE LA INFORMACIÓN ÁREA DESARROLLO DE SOFTWARE MULTIPLATAFORMA</w:t>
       </w:r>
     </w:p>
     <w:p>
@@ -224,16 +209,16 @@
       <w:pPr>
         <w:jc w:val="center"/>
         <w:rPr>
-          <w:b/>
-          <w:bCs/>
+          <w:i/>
+          <w:iCs/>
           <w:sz w:val="28"/>
           <w:szCs w:val="28"/>
         </w:rPr>
       </w:pPr>
       <w:r>
         <w:rPr>
-          <w:b/>
-          <w:bCs/>
+          <w:i/>
+          <w:iCs/>
           <w:sz w:val="28"/>
           <w:szCs w:val="28"/>
         </w:rPr>
@@ -265,7 +250,7 @@
           <w:sz w:val="28"/>
           <w:szCs w:val="28"/>
         </w:rPr>
-        <w:t>NOMBRE(S) APELLIDOP APELLIDOM</w:t>
+        <w:t>JOEL GONZÁLEZ CRUZ</w:t>
       </w:r>
     </w:p>
     <w:p>
@@ -285,13 +270,49 @@
         <w:rPr>
           <w:rFonts w:cs="Arial"/>
         </w:rPr>
-        <w:t xml:space="preserve">ASESOR DE LA ORGANIZACIÓN: </w:t>
-      </w:r>
-      <w:r>
-        <w:rPr>
-          <w:rFonts w:cs="Arial"/>
-        </w:rPr>
-        <w:t>GRADO Y NOMBRE DEL ASESOR</w:t>
+        <w:t>ASESOR</w:t>
+      </w:r>
+      <w:r>
+        <w:rPr>
+          <w:rFonts w:cs="Arial"/>
+        </w:rPr>
+        <w:t>A</w:t>
+      </w:r>
+      <w:r>
+        <w:rPr>
+          <w:rFonts w:cs="Arial"/>
+        </w:rPr>
+        <w:t xml:space="preserve"> DE LA ORGANIZACIÓN: </w:t>
+      </w:r>
+      <w:r>
+        <w:rPr>
+          <w:rFonts w:cs="Arial"/>
+        </w:rPr>
+        <w:t>DRA. MORAMAY RAMÍREZ HERN</w:t>
+      </w:r>
+      <w:r>
+        <w:rPr>
+          <w:rFonts w:cs="Arial"/>
+        </w:rPr>
+        <w:t>Á</w:t>
+      </w:r>
+      <w:r>
+        <w:rPr>
+          <w:rFonts w:cs="Arial"/>
+        </w:rPr>
+        <w:t>ND</w:t>
+      </w:r>
+      <w:r>
+        <w:rPr>
+          <w:rFonts w:cs="Arial"/>
+        </w:rPr>
+        <w:t>E</w:t>
+      </w:r>
+      <w:r>
+        <w:rPr>
+          <w:rFonts w:cs="Arial"/>
+        </w:rPr>
+        <w:t>Z</w:t>
       </w:r>
       <w:r>
         <w:rPr>
@@ -310,7 +331,16 @@
         <w:t>MTRA</w:t>
       </w:r>
       <w:r>
-        <w:t>. EN TI. MARIBEL MORALES GUZMAN</w:t>
+        <w:t xml:space="preserve">. EN </w:t>
+      </w:r>
+      <w:r>
+        <w:t>C</w:t>
+      </w:r>
+      <w:r>
+        <w:t xml:space="preserve">. </w:t>
+      </w:r>
+      <w:r>
+        <w:t>LIZETH AGUILAR CARRILLO</w:t>
       </w:r>
       <w:r>
         <w:rPr>
@@ -323,7 +353,7 @@
         <w:rPr>
           <w:rFonts w:cs="Arial"/>
         </w:rPr>
-        <w:t>“NOMBRE DE LA EMPRESA “</w:t>
+        <w:t>“UNIVERSIDAD TECNOLÓGICA DE TECÁMAC”</w:t>
       </w:r>
     </w:p>
     <w:p>
@@ -343,48 +373,78 @@
         <w:rPr>
           <w:rFonts w:cs="Arial"/>
         </w:rPr>
+        <w:t>ENERO</w:t>
+      </w:r>
+      <w:r>
+        <w:rPr>
+          <w:rFonts w:cs="Arial"/>
+        </w:rPr>
+        <w:t xml:space="preserve"> 202</w:t>
+      </w:r>
+      <w:r>
+        <w:rPr>
+          <w:rFonts w:cs="Arial"/>
+        </w:rPr>
+        <w:t>3</w:t>
+      </w:r>
+      <w:r>
+        <w:rPr>
+          <w:rFonts w:cs="Arial"/>
+        </w:rPr>
+        <w:t xml:space="preserve"> </w:t>
+      </w:r>
+      <w:r>
+        <w:rPr>
+          <w:rFonts w:cs="Arial"/>
+        </w:rPr>
+        <w:t>–</w:t>
+      </w:r>
+      <w:r>
+        <w:rPr>
+          <w:rFonts w:cs="Arial"/>
+        </w:rPr>
+        <w:t xml:space="preserve"> </w:t>
+      </w:r>
+      <w:r>
+        <w:rPr>
+          <w:rFonts w:cs="Arial"/>
+        </w:rPr>
+        <w:t>DICIEMBRE</w:t>
+      </w:r>
+      <w:r>
+        <w:rPr>
+          <w:rFonts w:cs="Arial"/>
+        </w:rPr>
+        <w:t xml:space="preserve"> 2024</w:t>
+      </w:r>
+    </w:p>
+    <w:p>
+      <w:pPr>
+        <w:jc w:val="center"/>
+      </w:pPr>
+      <w:r>
+        <w:rPr>
+          <w:rFonts w:cs="Arial"/>
+        </w:rPr>
+        <w:t xml:space="preserve">CUATRIMESTRE DE TÉRMINO: </w:t>
+      </w:r>
+      <w:r>
+        <w:rPr>
+          <w:rFonts w:cs="Arial"/>
+        </w:rPr>
         <w:t>SEPTIEMBRE</w:t>
       </w:r>
       <w:r>
         <w:rPr>
           <w:rFonts w:cs="Arial"/>
         </w:rPr>
-        <w:t xml:space="preserve"> 2022 </w:t>
-      </w:r>
-      <w:r>
-        <w:rPr>
-          <w:rFonts w:cs="Arial"/>
-        </w:rPr>
-        <w:t>–</w:t>
-      </w:r>
-      <w:r>
-        <w:rPr>
-          <w:rFonts w:cs="Arial"/>
-        </w:rPr>
-        <w:t xml:space="preserve"> </w:t>
-      </w:r>
-      <w:r>
-        <w:rPr>
-          <w:rFonts w:cs="Arial"/>
-        </w:rPr>
-        <w:t>ABRIL 2024</w:t>
-      </w:r>
-    </w:p>
-    <w:p>
-      <w:pPr>
-        <w:jc w:val="center"/>
-      </w:pPr>
-      <w:r>
-        <w:rPr>
-          <w:rFonts w:cs="Arial"/>
-        </w:rPr>
-        <w:t xml:space="preserve">CUATRIMESTRE DE TÉRMINO: </w:t>
-      </w:r>
-      <w:r>
-        <w:rPr>
-          <w:rFonts w:cs="Arial"/>
-        </w:rPr>
-        <w:t>ENERO - ABRIL</w:t>
+        <w:t xml:space="preserve"> - </w:t>
+      </w:r>
+      <w:r>
+        <w:rPr>
+          <w:rFonts w:cs="Arial"/>
+        </w:rPr>
+        <w:t>DICIEMBRE</w:t>
       </w:r>
       <w:r>
         <w:t xml:space="preserve"> 202</w:t>
@@ -405,6 +465,7 @@
         <w:rPr>
           <w:sz w:val="28"/>
         </w:rPr>
+        <w:lastRenderedPageBreak/>
         <w:t>CARTA DE AUTORIZACION</w:t>
       </w:r>
       <w:bookmarkEnd w:id="1"/>
@@ -590,7 +651,11 @@
       <w:bookmarkEnd w:id="16"/>
       <w:bookmarkEnd w:id="17"/>
     </w:p>
-    <w:p/>
+    <w:p>
+      <w:r>
+        <w:t>Aquí se habla masomenos del planteamiento, la necesidad y solución propuesta por el proyecto, cosas de ese estilo.</w:t>
+      </w:r>
+    </w:p>
     <w:p/>
     <w:p>
       <w:bookmarkStart w:id="18" w:name="_Toc107343113"/>
@@ -702,7 +767,7 @@
               </w:rPr>
               <w:lastRenderedPageBreak/>
               <w:drawing>
-                <wp:anchor distT="0" distB="0" distL="114935" distR="114935" simplePos="0" relativeHeight="251663360" behindDoc="1" locked="0" layoutInCell="0" allowOverlap="1" wp14:anchorId="58CEFF61" wp14:editId="18280482">
+                <wp:anchor distT="0" distB="0" distL="114935" distR="114935" simplePos="0" relativeHeight="251663360" behindDoc="1" locked="0" layoutInCell="0" allowOverlap="1" wp14:anchorId="56C900D8" wp14:editId="78324B1D">
                   <wp:simplePos x="0" y="0"/>
                   <wp:positionH relativeFrom="column">
                     <wp:posOffset>2971800</wp:posOffset>
@@ -1017,7 +1082,34 @@
                 <w:color w:val="0000FF"/>
                 <w:sz w:val="28"/>
               </w:rPr>
-              <w:t>5/01/2024</w:t>
+              <w:t>2</w:t>
+            </w:r>
+            <w:r>
+              <w:rPr>
+                <w:rFonts w:cs="Arial"/>
+                <w:i/>
+                <w:color w:val="0000FF"/>
+                <w:sz w:val="28"/>
+              </w:rPr>
+              <w:t>/0</w:t>
+            </w:r>
+            <w:r>
+              <w:rPr>
+                <w:rFonts w:cs="Arial"/>
+                <w:i/>
+                <w:color w:val="0000FF"/>
+                <w:sz w:val="28"/>
+              </w:rPr>
+              <w:t>9</w:t>
+            </w:r>
+            <w:r>
+              <w:rPr>
+                <w:rFonts w:cs="Arial"/>
+                <w:i/>
+                <w:color w:val="0000FF"/>
+                <w:sz w:val="28"/>
+              </w:rPr>
+              <w:t>/2024</w:t>
             </w:r>
           </w:p>
         </w:tc>
@@ -1115,6 +1207,15 @@
                 <w:szCs w:val="20"/>
               </w:rPr>
             </w:pPr>
+            <w:r>
+              <w:rPr>
+                <w:rFonts w:eastAsia="Arial" w:cs="Arial"/>
+                <w:color w:val="000000"/>
+                <w:sz w:val="20"/>
+                <w:szCs w:val="20"/>
+              </w:rPr>
+              <w:t>Joel González Cruz</w:t>
+            </w:r>
           </w:p>
         </w:tc>
       </w:tr>
@@ -1230,36 +1331,18 @@
             <w:pPr>
               <w:spacing w:line="240" w:lineRule="auto"/>
               <w:rPr>
+                <w:rFonts w:eastAsia="Arial" w:cs="Arial"/>
+                <w:sz w:val="20"/>
+                <w:szCs w:val="20"/>
+              </w:rPr>
+            </w:pPr>
+            <w:r>
+              <w:rPr>
                 <w:rFonts w:cs="Arial"/>
                 <w:sz w:val="20"/>
                 <w:szCs w:val="20"/>
               </w:rPr>
-            </w:pPr>
-            <w:r>
-              <w:rPr>
-                <w:rFonts w:cs="Arial"/>
-                <w:sz w:val="20"/>
-                <w:szCs w:val="20"/>
-              </w:rPr>
-              <w:t xml:space="preserve">Licenciatura en Ingeniería en Redes Inteligentes y Ciberseguridad  </w:t>
-            </w:r>
-          </w:p>
-          <w:p>
-            <w:pPr>
-              <w:spacing w:line="240" w:lineRule="auto"/>
-              <w:rPr>
-                <w:rFonts w:eastAsia="Arial" w:cs="Arial"/>
-                <w:sz w:val="20"/>
-                <w:szCs w:val="20"/>
-              </w:rPr>
-            </w:pPr>
-            <w:r>
-              <w:rPr>
-                <w:rFonts w:cs="Arial"/>
-                <w:sz w:val="20"/>
-                <w:szCs w:val="20"/>
-              </w:rPr>
-              <w:t>Licenciatura en Ingeniería en Desarrollo y Gestión de Software</w:t>
+              <w:t>Técnico Superior Universitario en Tecnologías de la Información Área Desarrollo de Software Multiplataforma</w:t>
             </w:r>
           </w:p>
         </w:tc>
@@ -1317,6 +1400,14 @@
                 <w:szCs w:val="20"/>
               </w:rPr>
             </w:pPr>
+            <w:r>
+              <w:rPr>
+                <w:rFonts w:eastAsia="Arial" w:cs="Arial"/>
+                <w:sz w:val="20"/>
+                <w:szCs w:val="20"/>
+              </w:rPr>
+              <w:t>2523260021</w:t>
+            </w:r>
           </w:p>
         </w:tc>
       </w:tr>
@@ -1380,7 +1471,7 @@
                 <w:sz w:val="20"/>
                 <w:szCs w:val="20"/>
               </w:rPr>
-              <w:t>Septiembre 2022</w:t>
+              <w:t>Enero</w:t>
             </w:r>
             <w:r>
               <w:rPr>
@@ -1388,7 +1479,7 @@
                 <w:sz w:val="20"/>
                 <w:szCs w:val="20"/>
               </w:rPr>
-              <w:t xml:space="preserve">– </w:t>
+              <w:t xml:space="preserve"> 202</w:t>
             </w:r>
             <w:r>
               <w:rPr>
@@ -1396,7 +1487,31 @@
                 <w:sz w:val="20"/>
                 <w:szCs w:val="20"/>
               </w:rPr>
-              <w:t>Abril 2024</w:t>
+              <w:t xml:space="preserve">3 </w:t>
+            </w:r>
+            <w:r>
+              <w:rPr>
+                <w:rFonts w:eastAsia="Arial" w:cs="Arial"/>
+                <w:sz w:val="20"/>
+                <w:szCs w:val="20"/>
+              </w:rPr>
+              <w:t xml:space="preserve">– </w:t>
+            </w:r>
+            <w:r>
+              <w:rPr>
+                <w:rFonts w:eastAsia="Arial" w:cs="Arial"/>
+                <w:sz w:val="20"/>
+                <w:szCs w:val="20"/>
+              </w:rPr>
+              <w:t>Diciembre</w:t>
+            </w:r>
+            <w:r>
+              <w:rPr>
+                <w:rFonts w:eastAsia="Arial" w:cs="Arial"/>
+                <w:sz w:val="20"/>
+                <w:szCs w:val="20"/>
+              </w:rPr>
+              <w:t xml:space="preserve"> 2024</w:t>
             </w:r>
           </w:p>
         </w:tc>
@@ -1504,6 +1619,15 @@
                 <w:szCs w:val="20"/>
               </w:rPr>
             </w:pPr>
+            <w:r>
+              <w:rPr>
+                <w:rFonts w:eastAsia="Arial" w:cs="Arial"/>
+                <w:color w:val="000000"/>
+                <w:sz w:val="20"/>
+                <w:szCs w:val="20"/>
+              </w:rPr>
+              <w:t>Lizeth Aguilar Carrillo</w:t>
+            </w:r>
           </w:p>
         </w:tc>
       </w:tr>
@@ -1575,6 +1699,14 @@
                 <w:szCs w:val="20"/>
               </w:rPr>
               <w:t xml:space="preserve">or de Tiempo Completo Asociado </w:t>
+            </w:r>
+            <w:r>
+              <w:rPr>
+                <w:rFonts w:eastAsia="Arial" w:cs="Arial"/>
+                <w:sz w:val="20"/>
+                <w:szCs w:val="20"/>
+              </w:rPr>
+              <w:t>C</w:t>
             </w:r>
           </w:p>
         </w:tc>
@@ -1680,6 +1812,13 @@
                 <w:szCs w:val="20"/>
               </w:rPr>
             </w:pPr>
+            <w:r>
+              <w:rPr>
+                <w:sz w:val="20"/>
+                <w:szCs w:val="20"/>
+              </w:rPr>
+              <w:t>Universidad Tecnológica de Tecámac</w:t>
+            </w:r>
           </w:p>
         </w:tc>
       </w:tr>
@@ -2077,6 +2216,14 @@
                 <w:szCs w:val="20"/>
               </w:rPr>
             </w:pPr>
+            <w:r>
+              <w:rPr>
+                <w:rFonts w:eastAsia="Arial" w:cs="Arial"/>
+                <w:sz w:val="20"/>
+                <w:szCs w:val="20"/>
+              </w:rPr>
+              <w:t>Moramay Ramírez Hernández</w:t>
+            </w:r>
           </w:p>
         </w:tc>
       </w:tr>
@@ -2322,7 +2469,7 @@
                 <w:sz w:val="20"/>
                 <w:szCs w:val="20"/>
               </w:rPr>
-              <w:t>1</w:t>
+              <w:t>2</w:t>
             </w:r>
             <w:r>
               <w:rPr>
@@ -2346,7 +2493,15 @@
                 <w:sz w:val="20"/>
                 <w:szCs w:val="20"/>
               </w:rPr>
-              <w:t xml:space="preserve"> de 2023</w:t>
+              <w:t xml:space="preserve"> de 202</w:t>
+            </w:r>
+            <w:r>
+              <w:rPr>
+                <w:rFonts w:eastAsia="Arial" w:cs="Arial"/>
+                <w:sz w:val="20"/>
+                <w:szCs w:val="20"/>
+              </w:rPr>
+              <w:t>4</w:t>
             </w:r>
           </w:p>
         </w:tc>
@@ -2411,7 +2566,7 @@
                 <w:sz w:val="20"/>
                 <w:szCs w:val="20"/>
               </w:rPr>
-              <w:t>1</w:t>
+              <w:t>06</w:t>
             </w:r>
             <w:r>
               <w:rPr>
@@ -2419,7 +2574,7 @@
                 <w:sz w:val="20"/>
                 <w:szCs w:val="20"/>
               </w:rPr>
-              <w:t>5</w:t>
+              <w:t xml:space="preserve"> de </w:t>
             </w:r>
             <w:r>
               <w:rPr>
@@ -2427,7 +2582,7 @@
                 <w:sz w:val="20"/>
                 <w:szCs w:val="20"/>
               </w:rPr>
-              <w:t xml:space="preserve"> de </w:t>
+              <w:t>diciembre</w:t>
             </w:r>
             <w:r>
               <w:rPr>
@@ -2435,7 +2590,7 @@
                 <w:sz w:val="20"/>
                 <w:szCs w:val="20"/>
               </w:rPr>
-              <w:t>septiembre</w:t>
+              <w:t xml:space="preserve"> de 202</w:t>
             </w:r>
             <w:r>
               <w:rPr>
@@ -2443,7 +2598,7 @@
                 <w:sz w:val="20"/>
                 <w:szCs w:val="20"/>
               </w:rPr>
-              <w:t xml:space="preserve"> de 2023</w:t>
+              <w:t>4</w:t>
             </w:r>
           </w:p>
         </w:tc>
@@ -2508,25 +2663,23 @@
                 <w:sz w:val="20"/>
                 <w:szCs w:val="20"/>
               </w:rPr>
-              <w:t xml:space="preserve">09:00 </w:t>
-            </w:r>
-            <w:proofErr w:type="spellStart"/>
+              <w:t>09:00 a.m – 1</w:t>
+            </w:r>
             <w:r>
               <w:rPr>
                 <w:rFonts w:eastAsia="Arial" w:cs="Arial"/>
                 <w:sz w:val="20"/>
                 <w:szCs w:val="20"/>
               </w:rPr>
-              <w:t>a.m</w:t>
-            </w:r>
-            <w:proofErr w:type="spellEnd"/>
+              <w:t>6</w:t>
+            </w:r>
             <w:r>
               <w:rPr>
                 <w:rFonts w:eastAsia="Arial" w:cs="Arial"/>
                 <w:sz w:val="20"/>
                 <w:szCs w:val="20"/>
               </w:rPr>
-              <w:t xml:space="preserve"> – 18:00 p.m.</w:t>
+              <w:t>:00 p.m.</w:t>
             </w:r>
           </w:p>
         </w:tc>
@@ -2631,6 +2784,13 @@
                 <w:szCs w:val="20"/>
               </w:rPr>
             </w:pPr>
+            <w:r>
+              <w:rPr>
+                <w:sz w:val="20"/>
+                <w:szCs w:val="20"/>
+              </w:rPr>
+              <w:t>Desarrollo App Educativa 4.0</w:t>
+            </w:r>
           </w:p>
         </w:tc>
       </w:tr>
@@ -3662,25 +3822,7 @@
                 <w:sz w:val="18"/>
                 <w:szCs w:val="18"/>
               </w:rPr>
-              <w:t xml:space="preserve">Empresa </w:t>
-            </w:r>
-            <w:proofErr w:type="spellStart"/>
-            <w:r>
-              <w:rPr>
-                <w:rFonts w:cs="Arial"/>
-                <w:sz w:val="18"/>
-                <w:szCs w:val="18"/>
-              </w:rPr>
-              <w:t>Terian</w:t>
-            </w:r>
-            <w:proofErr w:type="spellEnd"/>
-            <w:r>
-              <w:rPr>
-                <w:rFonts w:cs="Arial"/>
-                <w:sz w:val="18"/>
-                <w:szCs w:val="18"/>
-              </w:rPr>
-              <w:t xml:space="preserve"> R.L de C.V</w:t>
+              <w:t>Empresa Terian R.L de C.V</w:t>
             </w:r>
           </w:p>
         </w:tc>
@@ -4586,21 +4728,7 @@
               <w:rPr>
                 <w:sz w:val="18"/>
               </w:rPr>
-              <w:t xml:space="preserve">Instalación de </w:t>
-            </w:r>
-            <w:proofErr w:type="spellStart"/>
-            <w:r>
-              <w:rPr>
-                <w:sz w:val="18"/>
-              </w:rPr>
-              <w:t>Docker</w:t>
-            </w:r>
-            <w:proofErr w:type="spellEnd"/>
-            <w:r>
-              <w:rPr>
-                <w:sz w:val="18"/>
-              </w:rPr>
-              <w:t xml:space="preserve"> Local</w:t>
+              <w:t>Instalación de Docker Local</w:t>
             </w:r>
           </w:p>
         </w:tc>
@@ -4775,21 +4903,7 @@
               <w:rPr>
                 <w:sz w:val="18"/>
               </w:rPr>
-              <w:t xml:space="preserve">Generación de Imagen </w:t>
-            </w:r>
-            <w:proofErr w:type="spellStart"/>
-            <w:r>
-              <w:rPr>
-                <w:sz w:val="18"/>
-              </w:rPr>
-              <w:t>Odoo</w:t>
-            </w:r>
-            <w:proofErr w:type="spellEnd"/>
-            <w:r>
-              <w:rPr>
-                <w:sz w:val="18"/>
-              </w:rPr>
-              <w:t xml:space="preserve"> Local</w:t>
+              <w:t>Generación de Imagen Odoo Local</w:t>
             </w:r>
           </w:p>
         </w:tc>
@@ -4964,16 +5078,8 @@
               <w:rPr>
                 <w:sz w:val="18"/>
               </w:rPr>
-              <w:t xml:space="preserve">Instalación de máquina virtual en Digital </w:t>
-            </w:r>
-            <w:proofErr w:type="spellStart"/>
-            <w:r>
-              <w:rPr>
-                <w:sz w:val="18"/>
-              </w:rPr>
-              <w:t>Ocean</w:t>
-            </w:r>
-            <w:proofErr w:type="spellEnd"/>
+              <w:t>Instalación de máquina virtual en Digital Ocean</w:t>
+            </w:r>
           </w:p>
         </w:tc>
         <w:tc>
@@ -5318,14 +5424,12 @@
                 <w:sz w:val="18"/>
               </w:rPr>
             </w:pPr>
-            <w:proofErr w:type="spellStart"/>
             <w:r>
               <w:rPr>
                 <w:sz w:val="18"/>
               </w:rPr>
               <w:t>Strapi</w:t>
             </w:r>
-            <w:proofErr w:type="spellEnd"/>
           </w:p>
         </w:tc>
         <w:tc>
@@ -5692,30 +5796,8 @@
               <w:rPr>
                 <w:sz w:val="18"/>
               </w:rPr>
-              <w:t xml:space="preserve">Sitio </w:t>
-            </w:r>
-            <w:proofErr w:type="spellStart"/>
-            <w:r>
-              <w:rPr>
-                <w:sz w:val="18"/>
-              </w:rPr>
-              <w:t>odoo</w:t>
-            </w:r>
-            <w:proofErr w:type="spellEnd"/>
-            <w:r>
-              <w:rPr>
-                <w:sz w:val="18"/>
-              </w:rPr>
-              <w:t xml:space="preserve"> en maquina Digital </w:t>
-            </w:r>
-            <w:proofErr w:type="spellStart"/>
-            <w:r>
-              <w:rPr>
-                <w:sz w:val="18"/>
-              </w:rPr>
-              <w:t>Ocean</w:t>
-            </w:r>
-            <w:proofErr w:type="spellEnd"/>
+              <w:t>Sitio odoo en maquina Digital Ocean</w:t>
+            </w:r>
           </w:p>
         </w:tc>
         <w:tc>
@@ -5901,35 +5983,7 @@
               <w:rPr>
                 <w:sz w:val="18"/>
               </w:rPr>
-              <w:t xml:space="preserve">Consumo de </w:t>
-            </w:r>
-            <w:proofErr w:type="spellStart"/>
-            <w:r>
-              <w:rPr>
-                <w:sz w:val="18"/>
-              </w:rPr>
-              <w:t>Strapi</w:t>
-            </w:r>
-            <w:proofErr w:type="spellEnd"/>
-            <w:r>
-              <w:rPr>
-                <w:sz w:val="18"/>
-              </w:rPr>
-              <w:t xml:space="preserve"> con </w:t>
-            </w:r>
-            <w:proofErr w:type="spellStart"/>
-            <w:r>
-              <w:rPr>
-                <w:sz w:val="18"/>
-              </w:rPr>
-              <w:t>Postman</w:t>
-            </w:r>
-            <w:proofErr w:type="spellEnd"/>
-            <w:r>
-              <w:rPr>
-                <w:sz w:val="18"/>
-              </w:rPr>
-              <w:t>.</w:t>
+              <w:t>Consumo de Strapi con Postman.</w:t>
             </w:r>
           </w:p>
         </w:tc>
@@ -9363,25 +9417,129 @@
       <w:pPr>
         <w:pStyle w:val="Ttulo1"/>
       </w:pPr>
-      <w:bookmarkStart w:id="25" w:name="_GoBack"/>
-      <w:bookmarkEnd w:id="25"/>
       <w:r>
         <w:br w:type="page"/>
       </w:r>
-      <w:bookmarkStart w:id="26" w:name="_Toc121932373"/>
-      <w:bookmarkStart w:id="27" w:name="_Toc141968724"/>
-      <w:bookmarkStart w:id="28" w:name="_Toc142927995"/>
+      <w:bookmarkStart w:id="25" w:name="_Toc121932373"/>
+      <w:bookmarkStart w:id="26" w:name="_Toc141968724"/>
+      <w:bookmarkStart w:id="27" w:name="_Toc142927995"/>
       <w:r>
         <w:lastRenderedPageBreak/>
         <w:t>MARCO TEORICO</w:t>
       </w:r>
+      <w:bookmarkStart w:id="28" w:name="_Toc121932374"/>
+      <w:bookmarkStart w:id="29" w:name="_Toc141968726"/>
+      <w:bookmarkEnd w:id="25"/>
       <w:bookmarkEnd w:id="26"/>
       <w:bookmarkEnd w:id="27"/>
-      <w:bookmarkEnd w:id="28"/>
-    </w:p>
-    <w:p>
-      <w:bookmarkStart w:id="29" w:name="_Toc121932374"/>
-      <w:bookmarkStart w:id="30" w:name="_Toc141968726"/>
+    </w:p>
+    <w:p>
+      <w:r>
+        <w:t>Cosas que use</w:t>
+      </w:r>
+    </w:p>
+    <w:p>
+      <w:r>
+        <w:t>Android estudio</w:t>
+      </w:r>
+    </w:p>
+    <w:p>
+      <w:pPr>
+        <w:rPr>
+          <w:lang w:val="en-US"/>
+        </w:rPr>
+      </w:pPr>
+      <w:r>
+        <w:rPr>
+          <w:lang w:val="en-US"/>
+        </w:rPr>
+        <w:t>Java</w:t>
+      </w:r>
+    </w:p>
+    <w:p>
+      <w:pPr>
+        <w:rPr>
+          <w:lang w:val="en-US"/>
+        </w:rPr>
+      </w:pPr>
+      <w:r>
+        <w:rPr>
+          <w:lang w:val="en-US"/>
+        </w:rPr>
+        <w:t>SQLite</w:t>
+      </w:r>
+    </w:p>
+    <w:p>
+      <w:pPr>
+        <w:rPr>
+          <w:lang w:val="en-US"/>
+        </w:rPr>
+      </w:pPr>
+      <w:r>
+        <w:rPr>
+          <w:lang w:val="en-US"/>
+        </w:rPr>
+        <w:t>Git</w:t>
+      </w:r>
+    </w:p>
+    <w:p>
+      <w:pPr>
+        <w:rPr>
+          <w:lang w:val="en-US"/>
+        </w:rPr>
+      </w:pPr>
+      <w:r>
+        <w:rPr>
+          <w:lang w:val="en-US"/>
+        </w:rPr>
+        <w:t>Krita</w:t>
+      </w:r>
+    </w:p>
+    <w:p>
+      <w:pPr>
+        <w:rPr>
+          <w:lang w:val="en-US"/>
+        </w:rPr>
+      </w:pPr>
+      <w:r>
+        <w:rPr>
+          <w:lang w:val="en-US"/>
+        </w:rPr>
+        <w:t>Blender</w:t>
+      </w:r>
+    </w:p>
+    <w:p>
+      <w:pPr>
+        <w:rPr>
+          <w:lang w:val="en-US"/>
+        </w:rPr>
+      </w:pPr>
+      <w:r>
+        <w:rPr>
+          <w:lang w:val="en-US"/>
+        </w:rPr>
+        <w:t>StarUML</w:t>
+      </w:r>
+    </w:p>
+    <w:p>
+      <w:pPr>
+        <w:rPr>
+          <w:lang w:val="en-US"/>
+        </w:rPr>
+      </w:pPr>
+      <w:r>
+        <w:rPr>
+          <w:lang w:val="en-US"/>
+        </w:rPr>
+        <w:t>Figma</w:t>
+      </w:r>
+    </w:p>
+    <w:p>
+      <w:pPr>
+        <w:rPr>
+          <w:lang w:val="en-US"/>
+        </w:rPr>
+      </w:pPr>
     </w:p>
     <w:p>
       <w:r>
@@ -9399,7 +9557,7 @@
           <w:lang w:eastAsia="es-MX"/>
         </w:rPr>
         <w:drawing>
-          <wp:inline distT="0" distB="0" distL="0" distR="0" wp14:anchorId="5241A1A7" wp14:editId="3AE366E0">
+          <wp:inline distT="0" distB="0" distL="0" distR="0" wp14:anchorId="3C787FE9" wp14:editId="75CFE888">
             <wp:extent cx="3677647" cy="2295525"/>
             <wp:effectExtent l="0" t="0" r="0" b="0"/>
             <wp:docPr id="3" name="Imagen 3" descr="Qué es el Desarrollo de software? ✔️ Códigos"/>
@@ -9496,7 +9654,7 @@
       <w:pPr>
         <w:pStyle w:val="Ttulo1"/>
       </w:pPr>
-      <w:bookmarkStart w:id="31" w:name="_Toc142927996"/>
+      <w:bookmarkStart w:id="30" w:name="_Toc142927996"/>
       <w:r>
         <w:rPr>
           <w:noProof/>
@@ -9504,7 +9662,7 @@
         </w:rPr>
         <w:lastRenderedPageBreak/>
         <w:drawing>
-          <wp:anchor distT="0" distB="0" distL="114300" distR="114300" simplePos="0" relativeHeight="251660288" behindDoc="0" locked="0" layoutInCell="1" allowOverlap="1" wp14:anchorId="40EE65BC" wp14:editId="14C1A648">
+          <wp:anchor distT="0" distB="0" distL="114300" distR="114300" simplePos="0" relativeHeight="251660288" behindDoc="0" locked="0" layoutInCell="1" allowOverlap="1" wp14:anchorId="44188FE9" wp14:editId="3C2F01C8">
             <wp:simplePos x="0" y="0"/>
             <wp:positionH relativeFrom="column">
               <wp:posOffset>224790</wp:posOffset>
@@ -9569,15 +9727,15 @@
       <w:r>
         <w:t>METODOLOGIA</w:t>
       </w:r>
+      <w:bookmarkEnd w:id="28"/>
       <w:bookmarkEnd w:id="29"/>
       <w:bookmarkEnd w:id="30"/>
-      <w:bookmarkEnd w:id="31"/>
     </w:p>
     <w:p/>
     <w:p/>
     <w:p>
-      <w:bookmarkStart w:id="32" w:name="_Toc121932376"/>
-      <w:bookmarkStart w:id="33" w:name="_Toc141968727"/>
+      <w:bookmarkStart w:id="31" w:name="_Toc121932376"/>
+      <w:bookmarkStart w:id="32" w:name="_Toc141968727"/>
     </w:p>
     <w:p>
       <w:r>
@@ -9586,7 +9744,7 @@
           <w:lang w:eastAsia="es-MX"/>
         </w:rPr>
         <w:drawing>
-          <wp:anchor distT="0" distB="0" distL="114300" distR="114300" simplePos="0" relativeHeight="251661312" behindDoc="0" locked="0" layoutInCell="1" allowOverlap="1" wp14:anchorId="6414C87C" wp14:editId="0C5C1CF5">
+          <wp:anchor distT="0" distB="0" distL="114300" distR="114300" simplePos="0" relativeHeight="251661312" behindDoc="0" locked="0" layoutInCell="1" allowOverlap="1" wp14:anchorId="597603DC" wp14:editId="1F7EF640">
             <wp:simplePos x="0" y="0"/>
             <wp:positionH relativeFrom="column">
               <wp:posOffset>-461010</wp:posOffset>
@@ -9659,17 +9817,17 @@
       <w:pPr>
         <w:pStyle w:val="Ttulo1"/>
       </w:pPr>
-      <w:bookmarkStart w:id="34" w:name="_Toc142927997"/>
+      <w:bookmarkStart w:id="33" w:name="_Toc142927997"/>
       <w:r>
         <w:lastRenderedPageBreak/>
         <w:t>CAPITULO 1</w:t>
       </w:r>
+      <w:bookmarkEnd w:id="31"/>
+      <w:r>
+        <w:t xml:space="preserve"> ANÁLISIS</w:t>
+      </w:r>
       <w:bookmarkEnd w:id="32"/>
-      <w:r>
-        <w:t xml:space="preserve"> ANÁLISIS</w:t>
-      </w:r>
       <w:bookmarkEnd w:id="33"/>
-      <w:bookmarkEnd w:id="34"/>
       <w:r>
         <w:t xml:space="preserve"> </w:t>
       </w:r>
@@ -9690,7 +9848,7 @@
           <w:lang w:eastAsia="es-MX"/>
         </w:rPr>
         <w:drawing>
-          <wp:inline distT="0" distB="0" distL="0" distR="0" wp14:anchorId="44CFA9A9" wp14:editId="6DAC9D3F">
+          <wp:inline distT="0" distB="0" distL="0" distR="0" wp14:anchorId="64B9BB3B" wp14:editId="4450B94C">
             <wp:extent cx="4210050" cy="2359478"/>
             <wp:effectExtent l="0" t="0" r="0" b="3175"/>
             <wp:docPr id="6" name="Imagen 6" descr="La ciberseguridad en México: un viaje peligroso a través de las redes  digitales - Quo.mx"/>
@@ -9780,8 +9938,8 @@
     </w:p>
     <w:p/>
     <w:p>
-      <w:bookmarkStart w:id="35" w:name="_Toc121932379"/>
-      <w:bookmarkStart w:id="36" w:name="_Toc141968739"/>
+      <w:bookmarkStart w:id="34" w:name="_Toc121932379"/>
+      <w:bookmarkStart w:id="35" w:name="_Toc141968739"/>
       <w:r>
         <w:br w:type="page"/>
       </w:r>
@@ -9790,24 +9948,24 @@
       <w:pPr>
         <w:pStyle w:val="Ttulo1"/>
       </w:pPr>
-      <w:bookmarkStart w:id="37" w:name="_Toc142927998"/>
+      <w:bookmarkStart w:id="36" w:name="_Toc142927998"/>
       <w:r>
         <w:lastRenderedPageBreak/>
         <w:t xml:space="preserve">CAPITULO </w:t>
       </w:r>
-      <w:bookmarkStart w:id="38" w:name="_Toc119583175"/>
-      <w:bookmarkStart w:id="39" w:name="_Toc120226100"/>
-      <w:bookmarkStart w:id="40" w:name="_Toc121932389"/>
+      <w:bookmarkStart w:id="37" w:name="_Toc119583175"/>
+      <w:bookmarkStart w:id="38" w:name="_Toc120226100"/>
+      <w:bookmarkStart w:id="39" w:name="_Toc121932389"/>
+      <w:bookmarkEnd w:id="34"/>
+      <w:r>
+        <w:t>2. DISEÑO E IMPLEMENTACIÓN</w:t>
+      </w:r>
       <w:bookmarkEnd w:id="35"/>
-      <w:r>
-        <w:t>2. DISEÑO E IMPLEMENTACIÓN</w:t>
-      </w:r>
       <w:bookmarkEnd w:id="36"/>
-      <w:bookmarkEnd w:id="37"/>
     </w:p>
     <w:p/>
     <w:p>
-      <w:bookmarkStart w:id="41" w:name="_Toc141968761"/>
+      <w:bookmarkStart w:id="40" w:name="_Toc141968761"/>
       <w:r>
         <w:br w:type="page"/>
       </w:r>
@@ -9816,24 +9974,24 @@
       <w:pPr>
         <w:pStyle w:val="Ttulo1"/>
       </w:pPr>
-      <w:bookmarkStart w:id="42" w:name="_Toc142927999"/>
+      <w:bookmarkStart w:id="41" w:name="_Toc142927999"/>
       <w:r>
         <w:lastRenderedPageBreak/>
         <w:t>CAPITULO 3</w:t>
       </w:r>
+      <w:bookmarkEnd w:id="37"/>
+      <w:r>
+        <w:t xml:space="preserve"> </w:t>
+      </w:r>
+      <w:bookmarkStart w:id="42" w:name="_Toc119583176"/>
+      <w:bookmarkStart w:id="43" w:name="_Toc121932395"/>
       <w:bookmarkEnd w:id="38"/>
-      <w:r>
-        <w:t xml:space="preserve"> </w:t>
-      </w:r>
-      <w:bookmarkStart w:id="43" w:name="_Toc119583176"/>
-      <w:bookmarkStart w:id="44" w:name="_Toc121932395"/>
       <w:bookmarkEnd w:id="39"/>
+      <w:r>
+        <w:t>PRUEBAS</w:t>
+      </w:r>
       <w:bookmarkEnd w:id="40"/>
-      <w:r>
-        <w:t>PRUEBAS</w:t>
-      </w:r>
       <w:bookmarkEnd w:id="41"/>
-      <w:bookmarkEnd w:id="42"/>
     </w:p>
     <w:p/>
     <w:p>
@@ -9845,24 +10003,24 @@
       <w:pPr>
         <w:pStyle w:val="Ttulo1"/>
       </w:pPr>
-      <w:bookmarkStart w:id="45" w:name="_Toc141968764"/>
-      <w:bookmarkStart w:id="46" w:name="_Toc142928000"/>
+      <w:bookmarkStart w:id="44" w:name="_Toc141968764"/>
+      <w:bookmarkStart w:id="45" w:name="_Toc142928000"/>
       <w:r>
         <w:lastRenderedPageBreak/>
         <w:t>CONCLUSION</w:t>
       </w:r>
+      <w:bookmarkEnd w:id="42"/>
+      <w:r>
+        <w:t>ES</w:t>
+      </w:r>
       <w:bookmarkEnd w:id="43"/>
-      <w:r>
-        <w:t>ES</w:t>
-      </w:r>
       <w:bookmarkEnd w:id="44"/>
       <w:bookmarkEnd w:id="45"/>
-      <w:bookmarkEnd w:id="46"/>
-    </w:p>
-    <w:p>
-      <w:bookmarkStart w:id="47" w:name="_Toc119583177"/>
-      <w:bookmarkStart w:id="48" w:name="_Toc121932396"/>
-      <w:bookmarkStart w:id="49" w:name="_Toc141968765"/>
+    </w:p>
+    <w:p>
+      <w:bookmarkStart w:id="46" w:name="_Toc119583177"/>
+      <w:bookmarkStart w:id="47" w:name="_Toc121932396"/>
+      <w:bookmarkStart w:id="48" w:name="_Toc141968765"/>
     </w:p>
     <w:p>
       <w:r>
@@ -9873,17 +10031,17 @@
       <w:pPr>
         <w:pStyle w:val="Ttulo1"/>
       </w:pPr>
-      <w:bookmarkStart w:id="50" w:name="_Toc142928001"/>
+      <w:bookmarkStart w:id="49" w:name="_Toc142928001"/>
       <w:r>
         <w:lastRenderedPageBreak/>
         <w:t>LISTADO DE SIGLAS O ACRÓNIMOS</w:t>
       </w:r>
-      <w:bookmarkStart w:id="51" w:name="_Toc119583178"/>
-      <w:bookmarkStart w:id="52" w:name="_Toc121932397"/>
+      <w:bookmarkStart w:id="50" w:name="_Toc119583178"/>
+      <w:bookmarkStart w:id="51" w:name="_Toc121932397"/>
+      <w:bookmarkEnd w:id="46"/>
       <w:bookmarkEnd w:id="47"/>
       <w:bookmarkEnd w:id="48"/>
       <w:bookmarkEnd w:id="49"/>
-      <w:bookmarkEnd w:id="50"/>
     </w:p>
     <w:p/>
     <w:p>
@@ -9936,34 +10094,12 @@
         <w:rPr>
           <w:lang w:val="en-US"/>
         </w:rPr>
-        <w:t xml:space="preserve">OWSP: Open Web </w:t>
-      </w:r>
-      <w:proofErr w:type="spellStart"/>
-      <w:r>
-        <w:rPr>
-          <w:lang w:val="en-US"/>
-        </w:rPr>
-        <w:t>Aplicación</w:t>
-      </w:r>
-      <w:proofErr w:type="spellEnd"/>
-      <w:r>
-        <w:rPr>
-          <w:lang w:val="en-US"/>
-        </w:rPr>
-        <w:t xml:space="preserve"> Security Project</w:t>
-      </w:r>
-    </w:p>
-    <w:p>
-      <w:r>
-        <w:t xml:space="preserve">SSH: </w:t>
-      </w:r>
-      <w:proofErr w:type="spellStart"/>
-      <w:r>
-        <w:t>Secure</w:t>
-      </w:r>
-      <w:proofErr w:type="spellEnd"/>
-      <w:r>
-        <w:t xml:space="preserve"> Shell, Cápsula Segura </w:t>
+        <w:t>OWSP: Open Web Aplicación Security Project</w:t>
+      </w:r>
+    </w:p>
+    <w:p>
+      <w:r>
+        <w:t xml:space="preserve">SSH: Secure Shell, Cápsula Segura </w:t>
       </w:r>
     </w:p>
     <w:p>
@@ -9978,23 +10114,7 @@
     </w:p>
     <w:p>
       <w:r>
-        <w:t xml:space="preserve">ZAP: </w:t>
-      </w:r>
-      <w:proofErr w:type="spellStart"/>
-      <w:r>
-        <w:t>Zed</w:t>
-      </w:r>
-      <w:proofErr w:type="spellEnd"/>
-      <w:r>
-        <w:t xml:space="preserve"> </w:t>
-      </w:r>
-      <w:proofErr w:type="spellStart"/>
-      <w:r>
-        <w:t>Attack</w:t>
-      </w:r>
-      <w:proofErr w:type="spellEnd"/>
-      <w:r>
-        <w:t xml:space="preserve"> Proxy </w:t>
+        <w:t xml:space="preserve">ZAP: Zed Attack Proxy </w:t>
       </w:r>
     </w:p>
     <w:p/>
@@ -10007,18 +10127,18 @@
       <w:pPr>
         <w:pStyle w:val="Ttulo1"/>
       </w:pPr>
-      <w:bookmarkStart w:id="53" w:name="_Toc141968766"/>
-      <w:bookmarkStart w:id="54" w:name="_Toc142928002"/>
+      <w:bookmarkStart w:id="52" w:name="_Toc141968766"/>
+      <w:bookmarkStart w:id="53" w:name="_Toc142928002"/>
       <w:r>
         <w:lastRenderedPageBreak/>
         <w:t>GLOSARIO</w:t>
       </w:r>
-      <w:bookmarkStart w:id="55" w:name="_Toc119583179"/>
-      <w:bookmarkStart w:id="56" w:name="_Toc121932398"/>
+      <w:bookmarkStart w:id="54" w:name="_Toc119583179"/>
+      <w:bookmarkStart w:id="55" w:name="_Toc121932398"/>
+      <w:bookmarkEnd w:id="50"/>
       <w:bookmarkEnd w:id="51"/>
       <w:bookmarkEnd w:id="52"/>
       <w:bookmarkEnd w:id="53"/>
-      <w:bookmarkEnd w:id="54"/>
     </w:p>
     <w:p/>
     <w:p>
@@ -10040,38 +10160,20 @@
     </w:p>
     <w:p/>
     <w:p>
-      <w:proofErr w:type="spellStart"/>
-      <w:r>
-        <w:t>Pgadmin</w:t>
-      </w:r>
-      <w:proofErr w:type="spellEnd"/>
-      <w:r>
-        <w:t xml:space="preserve"> 4: Accede a todas las funcionalidades de la base de datos, consulta, manipula y gestiona datos.</w:t>
+      <w:r>
+        <w:t>Pgadmin 4: Accede a todas las funcionalidades de la base de datos, consulta, manipula y gestiona datos.</w:t>
       </w:r>
     </w:p>
     <w:p/>
     <w:p>
       <w:r>
-        <w:t xml:space="preserve">PHP: Es un lenguaje de programación se puede realizar el </w:t>
-      </w:r>
-      <w:proofErr w:type="spellStart"/>
-      <w:r>
-        <w:t>backend</w:t>
-      </w:r>
-      <w:proofErr w:type="spellEnd"/>
-      <w:r>
-        <w:t xml:space="preserve"> de aplicaciones web de una manera accesible, sencilla y directa.</w:t>
+        <w:t>PHP: Es un lenguaje de programación se puede realizar el backend de aplicaciones web de una manera accesible, sencilla y directa.</w:t>
       </w:r>
     </w:p>
     <w:p/>
     <w:p>
-      <w:proofErr w:type="spellStart"/>
-      <w:r>
-        <w:t>Posgresql</w:t>
-      </w:r>
-      <w:proofErr w:type="spellEnd"/>
-      <w:r>
-        <w:t>: Sistema de gestión de bases de datos relacional orientado a objetos y de código abierto.</w:t>
+      <w:r>
+        <w:t>Posgresql: Sistema de gestión de bases de datos relacional orientado a objetos y de código abierto.</w:t>
       </w:r>
     </w:p>
     <w:p/>
@@ -10081,13 +10183,8 @@
       </w:r>
     </w:p>
     <w:p>
-      <w:proofErr w:type="spellStart"/>
-      <w:r>
-        <w:t>Strapi</w:t>
-      </w:r>
-      <w:proofErr w:type="spellEnd"/>
-      <w:r>
-        <w:t>: Es un CMS de código abierto.</w:t>
+      <w:r>
+        <w:t>Strapi: Es un CMS de código abierto.</w:t>
       </w:r>
     </w:p>
     <w:p/>
@@ -10107,24 +10204,11 @@
         <w:t xml:space="preserve"> </w:t>
       </w:r>
     </w:p>
+    <w:bookmarkEnd w:id="54"/>
     <w:bookmarkEnd w:id="55"/>
-    <w:bookmarkEnd w:id="56"/>
-    <w:p>
-      <w:proofErr w:type="spellStart"/>
-      <w:r>
-        <w:t>Let’s</w:t>
-      </w:r>
-      <w:proofErr w:type="spellEnd"/>
-      <w:r>
-        <w:t xml:space="preserve"> </w:t>
-      </w:r>
-      <w:proofErr w:type="spellStart"/>
-      <w:r>
-        <w:t>Encrypt</w:t>
-      </w:r>
-      <w:proofErr w:type="spellEnd"/>
-      <w:r>
-        <w:t xml:space="preserve">: Es una autoridad de certificación gratuita, automatizada y abierta. Es un servicio provisto por el ISRG. </w:t>
+    <w:p>
+      <w:r>
+        <w:t xml:space="preserve">Let’s Encrypt: Es una autoridad de certificación gratuita, automatizada y abierta. Es un servicio provisto por el ISRG. </w:t>
       </w:r>
       <w:r>
         <w:br w:type="page"/>
@@ -10134,14 +10218,14 @@
       <w:pPr>
         <w:pStyle w:val="Ttulo1"/>
       </w:pPr>
-      <w:bookmarkStart w:id="57" w:name="_Toc141968767"/>
-      <w:bookmarkStart w:id="58" w:name="_Toc142928003"/>
+      <w:bookmarkStart w:id="56" w:name="_Toc141968767"/>
+      <w:bookmarkStart w:id="57" w:name="_Toc142928003"/>
       <w:r>
         <w:lastRenderedPageBreak/>
         <w:t>ANEXOS</w:t>
       </w:r>
+      <w:bookmarkEnd w:id="56"/>
       <w:bookmarkEnd w:id="57"/>
-      <w:bookmarkEnd w:id="58"/>
     </w:p>
     <w:p/>
     <w:p>
@@ -10149,8 +10233,8 @@
         <w:br w:type="page"/>
       </w:r>
     </w:p>
+    <w:bookmarkStart w:id="58" w:name="_Toc141968768" w:displacedByCustomXml="next"/>
     <w:bookmarkStart w:id="59" w:name="_Toc142928004" w:displacedByCustomXml="next"/>
-    <w:bookmarkStart w:id="60" w:name="_Toc141968768" w:displacedByCustomXml="next"/>
     <w:sdt>
       <w:sdtPr>
         <w:rPr>
@@ -10166,7 +10250,15 @@
           <w:docPartUnique/>
         </w:docPartObj>
       </w:sdtPr>
-      <w:sdtEndPr/>
+      <w:sdtEndPr>
+        <w:rPr>
+          <w:rFonts w:eastAsiaTheme="majorEastAsia" w:cstheme="majorBidi"/>
+          <w:b/>
+          <w:color w:val="000000" w:themeColor="text1"/>
+          <w:sz w:val="28"/>
+          <w:szCs w:val="32"/>
+        </w:rPr>
+      </w:sdtEndPr>
       <w:sdtContent>
         <w:p>
           <w:pPr>
@@ -10175,779 +10267,2050 @@
           <w:r>
             <w:t>REFERENCIAS</w:t>
           </w:r>
-          <w:bookmarkEnd w:id="60"/>
-          <w:bookmarkEnd w:id="59"/>
         </w:p>
-        <w:p/>
+        <w:bookmarkEnd w:id="58" w:displacedByCustomXml="next"/>
+        <w:bookmarkEnd w:id="59" w:displacedByCustomXml="next"/>
       </w:sdtContent>
     </w:sdt>
-    <w:sdt>
-      <w:sdtPr>
-        <w:rPr>
-          <w:szCs w:val="22"/>
-          <w:lang w:val="es-MX"/>
-        </w:rPr>
-        <w:id w:val="-573587230"/>
-        <w:bibliography/>
-      </w:sdtPr>
-      <w:sdtEndPr/>
-      <w:sdtContent>
-        <w:p>
-          <w:pPr>
-            <w:pStyle w:val="Bibliografa"/>
-            <w:ind w:left="720" w:hanging="720"/>
-            <w:rPr>
-              <w:noProof/>
-            </w:rPr>
-          </w:pPr>
-          <w:r>
-            <w:fldChar w:fldCharType="begin"/>
-          </w:r>
-          <w:r>
-            <w:instrText>BIBLIOGRAPHY</w:instrText>
-          </w:r>
-          <w:r>
-            <w:fldChar w:fldCharType="separate"/>
-          </w:r>
-          <w:r>
-            <w:rPr>
-              <w:iCs/>
-              <w:noProof/>
-            </w:rPr>
-            <w:t>¿Qué es Docker?</w:t>
-          </w:r>
-          <w:r>
-            <w:rPr>
-              <w:noProof/>
-            </w:rPr>
-            <w:t xml:space="preserve"> (09 de Mayo de 2023). Obtenido de ¿Qué es Docker?: https://learn.microsoft.com/es-es/dotnet/architecture/microservices/container-docker-introduction/docker-defined</w:t>
-          </w:r>
-        </w:p>
-        <w:p>
-          <w:pPr>
-            <w:pStyle w:val="Bibliografa"/>
-            <w:ind w:left="720" w:hanging="720"/>
-            <w:rPr>
-              <w:noProof/>
-            </w:rPr>
-          </w:pPr>
-          <w:r>
-            <w:rPr>
-              <w:noProof/>
-            </w:rPr>
-            <w:t xml:space="preserve">202. (s.f.). </w:t>
-          </w:r>
-          <w:r>
-            <w:rPr>
-              <w:iCs/>
-              <w:noProof/>
-            </w:rPr>
-            <w:t>Strapi</w:t>
-          </w:r>
-          <w:r>
-            <w:rPr>
-              <w:noProof/>
-            </w:rPr>
-            <w:t>. Obtenido de Crea una Api con Strapi y Node JS en minutos.</w:t>
-          </w:r>
-        </w:p>
-        <w:p>
-          <w:pPr>
-            <w:pStyle w:val="Bibliografa"/>
-            <w:ind w:left="720" w:hanging="720"/>
-            <w:rPr>
-              <w:noProof/>
-            </w:rPr>
-          </w:pPr>
-          <w:r>
-            <w:rPr>
-              <w:noProof/>
-            </w:rPr>
-            <w:t xml:space="preserve">Ameijeiras, R. (25 de 04 de 2023). </w:t>
-          </w:r>
-          <w:r>
-            <w:rPr>
-              <w:iCs/>
-              <w:noProof/>
-            </w:rPr>
-            <w:t xml:space="preserve">PandoraFMS </w:t>
-          </w:r>
-          <w:r>
-            <w:rPr>
-              <w:noProof/>
-            </w:rPr>
-            <w:t>. Obtenido de ¿Qué es wsl2?: https://pandorafms.com/blog/es/wsl2/</w:t>
-          </w:r>
-        </w:p>
-        <w:p>
-          <w:pPr>
-            <w:pStyle w:val="Bibliografa"/>
-            <w:ind w:left="720" w:hanging="720"/>
-            <w:rPr>
-              <w:noProof/>
-            </w:rPr>
-          </w:pPr>
-          <w:r>
-            <w:rPr>
-              <w:noProof/>
-            </w:rPr>
-            <w:t xml:space="preserve">Docker. (1 de 06 de 2022). </w:t>
-          </w:r>
-          <w:r>
-            <w:rPr>
-              <w:iCs/>
-              <w:noProof/>
-            </w:rPr>
-            <w:t>Docker.com</w:t>
-          </w:r>
-          <w:r>
-            <w:rPr>
-              <w:noProof/>
-            </w:rPr>
-            <w:t>. Obtenido de Docker Compose: https://docs.docker.com/compose/</w:t>
-          </w:r>
-        </w:p>
-        <w:p>
-          <w:pPr>
-            <w:pStyle w:val="Bibliografa"/>
-            <w:ind w:left="720" w:hanging="720"/>
-            <w:rPr>
-              <w:noProof/>
-            </w:rPr>
-          </w:pPr>
-          <w:r>
-            <w:rPr>
-              <w:noProof/>
-              <w:lang w:val="en-US"/>
-            </w:rPr>
-            <w:t xml:space="preserve">Docker. (s.f.). </w:t>
-          </w:r>
-          <w:r>
-            <w:rPr>
-              <w:iCs/>
-              <w:noProof/>
-              <w:lang w:val="en-US"/>
-            </w:rPr>
-            <w:t>docker cp</w:t>
-          </w:r>
-          <w:r>
-            <w:rPr>
-              <w:noProof/>
-              <w:lang w:val="en-US"/>
-            </w:rPr>
-            <w:t xml:space="preserve">. </w:t>
-          </w:r>
-          <w:r>
-            <w:rPr>
-              <w:noProof/>
-            </w:rPr>
-            <w:t>Obtenido de docker cp: https://docs.docker.com/engine/reference/commandline/cp/#extended-description</w:t>
-          </w:r>
-        </w:p>
-        <w:p>
-          <w:pPr>
-            <w:pStyle w:val="Bibliografa"/>
-            <w:ind w:left="720" w:hanging="720"/>
-            <w:rPr>
-              <w:noProof/>
-            </w:rPr>
-          </w:pPr>
-          <w:r>
-            <w:rPr>
-              <w:noProof/>
-            </w:rPr>
-            <w:t xml:space="preserve">Goldman, L. (08 de junio de 2020). </w:t>
-          </w:r>
-          <w:r>
-            <w:rPr>
-              <w:iCs/>
-              <w:noProof/>
-            </w:rPr>
-            <w:t>Medium</w:t>
-          </w:r>
-          <w:r>
-            <w:rPr>
-              <w:noProof/>
-            </w:rPr>
-            <w:t>. Obtenido de ¿Qué es Strapi?: https://render2web.com/api/que-es-strapi/</w:t>
-          </w:r>
-        </w:p>
-        <w:p>
-          <w:pPr>
-            <w:pStyle w:val="Bibliografa"/>
-            <w:ind w:left="720" w:hanging="720"/>
-            <w:rPr>
-              <w:noProof/>
-            </w:rPr>
-          </w:pPr>
-          <w:r>
-            <w:rPr>
-              <w:noProof/>
-            </w:rPr>
-            <w:t xml:space="preserve">Goldman, L. (08 de junio de 2020). </w:t>
-          </w:r>
-          <w:r>
-            <w:rPr>
-              <w:iCs/>
-              <w:noProof/>
-            </w:rPr>
-            <w:t>Strapi</w:t>
-          </w:r>
-          <w:r>
-            <w:rPr>
-              <w:noProof/>
-            </w:rPr>
-            <w:t>. Obtenido de Crea una Api con Strapi y Node JS en minutos: https://medium.com/orbit-software/crea-una-api-con-strapi-y-node-js-en-minutos-7b23f7a15e99</w:t>
-          </w:r>
-        </w:p>
-        <w:p>
-          <w:pPr>
-            <w:pStyle w:val="Bibliografa"/>
-            <w:ind w:left="720" w:hanging="720"/>
-            <w:rPr>
-              <w:noProof/>
-            </w:rPr>
-          </w:pPr>
-          <w:r>
-            <w:rPr>
-              <w:noProof/>
-            </w:rPr>
-            <w:t xml:space="preserve">GR, R. (22 de Febrero de 2023). </w:t>
-          </w:r>
-          <w:r>
-            <w:rPr>
-              <w:iCs/>
-              <w:noProof/>
-            </w:rPr>
-            <w:t>¿Quieres instalar Linux en Windows 10 y 11? Así se hace</w:t>
-          </w:r>
-          <w:r>
-            <w:rPr>
-              <w:noProof/>
-            </w:rPr>
-            <w:t>. Obtenido de ¿Quieres instalar Linux en Windows 10 y 11? Así se hace: https://www.adslzone.net/esenciales/windows/linux-subsistema-windows/</w:t>
-          </w:r>
-        </w:p>
-        <w:p>
-          <w:pPr>
-            <w:pStyle w:val="Bibliografa"/>
-            <w:ind w:left="720" w:hanging="720"/>
-            <w:rPr>
-              <w:noProof/>
-            </w:rPr>
-          </w:pPr>
-          <w:r>
-            <w:rPr>
-              <w:noProof/>
-            </w:rPr>
-            <w:t xml:space="preserve">Had, R. (25 de 01 de 2023). </w:t>
-          </w:r>
-          <w:r>
-            <w:rPr>
-              <w:iCs/>
-              <w:noProof/>
-            </w:rPr>
-            <w:t>Redhad</w:t>
-          </w:r>
-          <w:r>
-            <w:rPr>
-              <w:noProof/>
-            </w:rPr>
-            <w:t>. Obtenido de ¿Qué es virtualizaión?: https://www.redhat.com/es/topics/virtualization/what-is-virtualization</w:t>
-          </w:r>
-        </w:p>
-        <w:p>
-          <w:pPr>
-            <w:pStyle w:val="Bibliografa"/>
-            <w:ind w:left="720" w:hanging="720"/>
-            <w:rPr>
-              <w:noProof/>
-            </w:rPr>
-          </w:pPr>
-          <w:r>
-            <w:rPr>
-              <w:noProof/>
-            </w:rPr>
-            <w:t xml:space="preserve">Hoyos, O. M. (3 de Junio de 2021). </w:t>
-          </w:r>
-          <w:r>
-            <w:rPr>
-              <w:iCs/>
-              <w:noProof/>
-            </w:rPr>
-            <w:t>OWASP ZAP: ¿Qué es y como es su uso?</w:t>
-          </w:r>
-          <w:r>
-            <w:rPr>
-              <w:noProof/>
-            </w:rPr>
-            <w:t xml:space="preserve"> Obtenido de OWASP ZAP: ¿Qué es y como es su uso?: https://www.oscardehoyos.com/owasp-zap-que-es-y-como-es-su-uso/</w:t>
-          </w:r>
-        </w:p>
-        <w:p>
-          <w:pPr>
-            <w:pStyle w:val="Bibliografa"/>
-            <w:ind w:left="720" w:hanging="720"/>
-            <w:rPr>
-              <w:noProof/>
-            </w:rPr>
-          </w:pPr>
-          <w:r>
-            <w:rPr>
-              <w:iCs/>
-              <w:noProof/>
-              <w:lang w:val="en-US"/>
-            </w:rPr>
-            <w:t>Install Linux on Windows with WSL</w:t>
-          </w:r>
-          <w:r>
-            <w:rPr>
-              <w:noProof/>
-              <w:lang w:val="en-US"/>
-            </w:rPr>
-            <w:t xml:space="preserve">. </w:t>
-          </w:r>
-          <w:r>
-            <w:rPr>
-              <w:noProof/>
-            </w:rPr>
-            <w:t>(01 de Noviembre de 2023). Obtenido de Install Linux on Windows with WSL: https://learn.microsoft.com/en-us/windows/wsl/install</w:t>
-          </w:r>
-        </w:p>
-        <w:p>
-          <w:pPr>
-            <w:pStyle w:val="Bibliografa"/>
-            <w:ind w:left="720" w:hanging="720"/>
-            <w:rPr>
-              <w:noProof/>
-            </w:rPr>
-          </w:pPr>
-          <w:r>
-            <w:rPr>
-              <w:iCs/>
-              <w:noProof/>
-            </w:rPr>
-            <w:lastRenderedPageBreak/>
-            <w:t>Installing Odoo</w:t>
-          </w:r>
-          <w:r>
-            <w:rPr>
-              <w:noProof/>
-            </w:rPr>
-            <w:t>. (s.f.). Obtenido de Installing Odoo: https://www.odoo.com/documentation/16.0/administration/install/install.html#windows</w:t>
-          </w:r>
-        </w:p>
-        <w:p>
-          <w:pPr>
-            <w:pStyle w:val="Bibliografa"/>
-            <w:ind w:left="720" w:hanging="720"/>
-            <w:rPr>
-              <w:noProof/>
-            </w:rPr>
-          </w:pPr>
-          <w:r>
-            <w:rPr>
-              <w:noProof/>
-            </w:rPr>
-            <w:t xml:space="preserve">letsencryp. (mar de 2020). </w:t>
-          </w:r>
-          <w:r>
-            <w:rPr>
-              <w:iCs/>
-              <w:noProof/>
-            </w:rPr>
-            <w:t>letsencryp</w:t>
-          </w:r>
-          <w:r>
-            <w:rPr>
-              <w:noProof/>
-            </w:rPr>
-            <w:t>. Obtenido de Acerca de Let's Encrypt: https://letsencrypt.org/es/about/</w:t>
-          </w:r>
-        </w:p>
-        <w:p>
-          <w:pPr>
-            <w:pStyle w:val="Bibliografa"/>
-            <w:ind w:left="720" w:hanging="720"/>
-            <w:rPr>
-              <w:noProof/>
-              <w:lang w:val="en-US"/>
-            </w:rPr>
-          </w:pPr>
-          <w:r>
-            <w:rPr>
-              <w:noProof/>
-            </w:rPr>
-            <w:t xml:space="preserve">McKenzie, C. (19 de Mayo de 2022). </w:t>
-          </w:r>
-          <w:r>
-            <w:rPr>
-              <w:iCs/>
-              <w:noProof/>
-              <w:lang w:val="en-US"/>
-            </w:rPr>
-            <w:t>Cameron McKenzie</w:t>
-          </w:r>
-          <w:r>
-            <w:rPr>
-              <w:noProof/>
-              <w:lang w:val="en-US"/>
-            </w:rPr>
-            <w:t>. Obtenido de Differences Between Docker Compose and Dockerfile by Example.</w:t>
-          </w:r>
-        </w:p>
-        <w:p>
-          <w:pPr>
-            <w:pStyle w:val="Bibliografa"/>
-            <w:ind w:left="720" w:hanging="720"/>
-            <w:rPr>
-              <w:noProof/>
-            </w:rPr>
-          </w:pPr>
-          <w:r>
-            <w:rPr>
-              <w:noProof/>
-            </w:rPr>
-            <w:t xml:space="preserve">noguerajulioces. (2019). </w:t>
-          </w:r>
-          <w:r>
-            <w:rPr>
-              <w:iCs/>
-              <w:noProof/>
-            </w:rPr>
-            <w:t>Qué es PgAdmin4 y cuáles son sus nuevas mejoras</w:t>
-          </w:r>
-          <w:r>
-            <w:rPr>
-              <w:noProof/>
-            </w:rPr>
-            <w:t>. Obtenido de Qué es PgAdmin4 y cuáles son sus nuevas mejoras: https://platzi.com/blog/que-es-pgadmin4/</w:t>
-          </w:r>
-        </w:p>
-        <w:p>
-          <w:pPr>
-            <w:pStyle w:val="Bibliografa"/>
-            <w:ind w:left="720" w:hanging="720"/>
-            <w:rPr>
-              <w:noProof/>
-            </w:rPr>
-          </w:pPr>
-          <w:r>
-            <w:rPr>
-              <w:noProof/>
-            </w:rPr>
-            <w:t xml:space="preserve">Nuñez, R. (o8 de 02 de 2021). </w:t>
-          </w:r>
-          <w:r>
-            <w:rPr>
-              <w:iCs/>
-              <w:noProof/>
-            </w:rPr>
-            <w:t>Aprendamos desarrollo web juntos</w:t>
-          </w:r>
-          <w:r>
-            <w:rPr>
-              <w:noProof/>
-            </w:rPr>
-            <w:t>. Obtenido de 3-Como crear relaciones de base de datos con STRAPI: https://www.youtube.com/watch?v=newI8NtVgCg</w:t>
-          </w:r>
-        </w:p>
-        <w:p>
-          <w:pPr>
-            <w:pStyle w:val="Bibliografa"/>
-            <w:ind w:left="720" w:hanging="720"/>
-            <w:rPr>
-              <w:noProof/>
-            </w:rPr>
-          </w:pPr>
-          <w:r>
-            <w:rPr>
-              <w:noProof/>
-            </w:rPr>
-            <w:t xml:space="preserve">Nuñez, R. (08 de 02 de 2021). </w:t>
-          </w:r>
-          <w:r>
-            <w:rPr>
-              <w:iCs/>
-              <w:noProof/>
-            </w:rPr>
-            <w:t xml:space="preserve">Aprendamos desarrollo web juntos </w:t>
-          </w:r>
-          <w:r>
-            <w:rPr>
-              <w:noProof/>
-            </w:rPr>
-            <w:t>. Obtenido de 3-Como crear relaciones de base de datos con Strapi: https://www.youtube.com/watch?v=newI8NtVgCg</w:t>
-          </w:r>
-        </w:p>
-        <w:p>
-          <w:pPr>
-            <w:pStyle w:val="Bibliografa"/>
-            <w:ind w:left="720" w:hanging="720"/>
-            <w:rPr>
-              <w:noProof/>
-            </w:rPr>
-          </w:pPr>
-          <w:r>
-            <w:rPr>
-              <w:noProof/>
-            </w:rPr>
-            <w:t xml:space="preserve">OpenWebinar. (05 de 2019). </w:t>
-          </w:r>
-          <w:r>
-            <w:rPr>
-              <w:iCs/>
-              <w:noProof/>
-            </w:rPr>
-            <w:t>OpenWebinar</w:t>
-          </w:r>
-          <w:r>
-            <w:rPr>
-              <w:noProof/>
-            </w:rPr>
-            <w:t>. Obtenido de Instalación y primeros usos de Postman: https://www.youtube.com/watch?v=CodAbAGvTsg</w:t>
-          </w:r>
-        </w:p>
-        <w:p>
-          <w:pPr>
-            <w:pStyle w:val="Bibliografa"/>
-            <w:ind w:left="720" w:hanging="720"/>
-            <w:rPr>
-              <w:noProof/>
-            </w:rPr>
-          </w:pPr>
-          <w:r>
-            <w:rPr>
-              <w:noProof/>
-            </w:rPr>
-            <w:t xml:space="preserve">Postman. (07 de 2023). </w:t>
-          </w:r>
-          <w:r>
-            <w:rPr>
-              <w:iCs/>
-              <w:noProof/>
-            </w:rPr>
-            <w:t>Postman</w:t>
-          </w:r>
-          <w:r>
-            <w:rPr>
-              <w:noProof/>
-            </w:rPr>
-            <w:t>. Obtenido de Envio de solicitud de API: https://learning.postman.com/docs/getting-started/sending-the-first-request/</w:t>
-          </w:r>
-        </w:p>
-        <w:p>
-          <w:pPr>
-            <w:pStyle w:val="Bibliografa"/>
-            <w:ind w:left="720" w:hanging="720"/>
-            <w:rPr>
-              <w:noProof/>
-            </w:rPr>
-          </w:pPr>
-          <w:r>
-            <w:rPr>
-              <w:noProof/>
-            </w:rPr>
-            <w:t xml:space="preserve">Razvan, C. (04 de abril de 2022). </w:t>
-          </w:r>
-          <w:r>
-            <w:rPr>
-              <w:iCs/>
-              <w:noProof/>
-            </w:rPr>
-            <w:t>Strapi</w:t>
-          </w:r>
-          <w:r>
-            <w:rPr>
-              <w:noProof/>
-            </w:rPr>
-            <w:t>. Obtenido de Configuración de Strapi y MySQL Strapi: https://strapi.io/blog/configuring-strapi-mysql-database</w:t>
-          </w:r>
-        </w:p>
-        <w:p>
-          <w:pPr>
-            <w:pStyle w:val="Bibliografa"/>
-            <w:ind w:left="720" w:hanging="720"/>
-            <w:rPr>
-              <w:noProof/>
-            </w:rPr>
-          </w:pPr>
-          <w:r>
-            <w:rPr>
-              <w:noProof/>
-            </w:rPr>
-            <w:t xml:space="preserve">RedHat. (11 de Mayo de 2022). </w:t>
-          </w:r>
-          <w:r>
-            <w:rPr>
-              <w:iCs/>
-              <w:noProof/>
-            </w:rPr>
-            <w:t>La integración y la distribución continuas (CI/CD)</w:t>
-          </w:r>
-          <w:r>
-            <w:rPr>
-              <w:noProof/>
-            </w:rPr>
-            <w:t>. Obtenido de La integración y la distribución continuas (CI/CD): https://www.redhat.com/es/topics/devops/what-is-ci-cd</w:t>
-          </w:r>
-        </w:p>
-        <w:p>
-          <w:pPr>
-            <w:pStyle w:val="Bibliografa"/>
-            <w:ind w:left="720" w:hanging="720"/>
-            <w:rPr>
-              <w:noProof/>
-            </w:rPr>
-          </w:pPr>
-          <w:r>
-            <w:rPr>
-              <w:noProof/>
-            </w:rPr>
-            <w:t xml:space="preserve">Sacolick, I. (27 de Febrero de 2020). </w:t>
-          </w:r>
-          <w:r>
-            <w:rPr>
-              <w:iCs/>
-              <w:noProof/>
-            </w:rPr>
-            <w:t>CI/CD: integración continua y entrega continua al detalle</w:t>
-          </w:r>
-          <w:r>
-            <w:rPr>
-              <w:noProof/>
-            </w:rPr>
-            <w:t>. Obtenido de CI/CD: integración continua y entrega continua al detalle: https://www.computerworld.es/tecnologia/cicd-integracion-continua-y-entrega-continua-al-detalle</w:t>
-          </w:r>
-        </w:p>
-        <w:p>
-          <w:pPr>
-            <w:pStyle w:val="Bibliografa"/>
-            <w:ind w:left="720" w:hanging="720"/>
-            <w:rPr>
-              <w:noProof/>
-            </w:rPr>
-          </w:pPr>
-          <w:r>
-            <w:rPr>
-              <w:noProof/>
-            </w:rPr>
-            <w:t xml:space="preserve">Team, L. C. (2023). </w:t>
-          </w:r>
-          <w:r>
-            <w:rPr>
-              <w:iCs/>
-              <w:noProof/>
-            </w:rPr>
-            <w:t>Método híbrido Agile-Waterfall: ¿Es adecuado para tu equipo?</w:t>
-          </w:r>
-          <w:r>
-            <w:rPr>
-              <w:noProof/>
-            </w:rPr>
-            <w:t xml:space="preserve"> Obtenido de Método híbrido Agile-Waterfall: ¿Es adecuado para tu equipo?: </w:t>
-          </w:r>
-          <w:r>
-            <w:rPr>
-              <w:noProof/>
-            </w:rPr>
-            <w:lastRenderedPageBreak/>
-            <w:t>https://www.lucidchart.com/blog/es/hibrido-metodologia-agile-waterfall-para-tu-equipo</w:t>
-          </w:r>
-        </w:p>
-        <w:p>
-          <w:pPr>
-            <w:pStyle w:val="Bibliografa"/>
-            <w:ind w:left="720" w:hanging="720"/>
-            <w:rPr>
-              <w:noProof/>
-            </w:rPr>
-          </w:pPr>
-          <w:r>
-            <w:rPr>
-              <w:iCs/>
-              <w:noProof/>
-            </w:rPr>
-            <w:t>TERIAN | Integradores de Tecnología</w:t>
-          </w:r>
-          <w:r>
-            <w:rPr>
-              <w:noProof/>
-            </w:rPr>
-            <w:t>. (s.f.). Obtenido de TERIAN | Integradores de Tecnología: https://www.terian.com.mx/</w:t>
-          </w:r>
-        </w:p>
-        <w:p>
-          <w:pPr>
-            <w:pStyle w:val="Bibliografa"/>
-            <w:ind w:left="720" w:hanging="720"/>
-            <w:rPr>
-              <w:noProof/>
-            </w:rPr>
-          </w:pPr>
-          <w:r>
-            <w:rPr>
-              <w:noProof/>
-            </w:rPr>
-            <w:t xml:space="preserve">xpenology. (mayo de 2020). </w:t>
-          </w:r>
-          <w:r>
-            <w:rPr>
-              <w:iCs/>
-              <w:noProof/>
-            </w:rPr>
-            <w:t>Creación de certificados Let’s Encrypt para subdominio</w:t>
-          </w:r>
-          <w:r>
-            <w:rPr>
-              <w:noProof/>
-            </w:rPr>
-            <w:t>. Obtenido de xpenology: https://xpenology.net/guias/creacion-de-certificados-lets-encrypt-para-subdominio/#:~:text=Vamos%20a%20Control%20panel%20%3E%20Security%20%3E%20Pesta%C3%B1a,Email%3A%20el%20email%20que%20quieras%20y%20luego%20Apply.</w:t>
-          </w:r>
-        </w:p>
-        <w:p>
-          <w:pPr>
-            <w:pStyle w:val="Bibliografa"/>
-            <w:ind w:left="720" w:hanging="720"/>
-            <w:rPr>
-              <w:noProof/>
-            </w:rPr>
-          </w:pPr>
-          <w:r>
-            <w:rPr>
-              <w:noProof/>
-            </w:rPr>
-            <w:t xml:space="preserve">Zúñiga, F. G. (08 de Junio de 2022). </w:t>
-          </w:r>
-          <w:r>
-            <w:rPr>
-              <w:iCs/>
-              <w:noProof/>
-            </w:rPr>
-            <w:t>OWASP: qué es y cómo usar esta metodología para mejorar la seguridad de nuestra aplicación web</w:t>
-          </w:r>
-          <w:r>
-            <w:rPr>
-              <w:noProof/>
-            </w:rPr>
-            <w:t>. Obtenido de OWASP: qué es y cómo usar esta metodología para mejorar la seguridad de nuestra aplicación web: https://www.arsys.es/blog/owasp</w:t>
-          </w:r>
-        </w:p>
-        <w:p>
-          <w:r>
-            <w:rPr>
-              <w:b/>
-              <w:bCs/>
-            </w:rPr>
-            <w:fldChar w:fldCharType="end"/>
-          </w:r>
-        </w:p>
-      </w:sdtContent>
-    </w:sdt>
+    <w:p>
+      <w:pPr>
+        <w:rPr>
+          <w:rFonts w:cs="Arial"/>
+          <w:szCs w:val="24"/>
+          <w:shd w:val="clear" w:color="auto" w:fill="FFFFFF"/>
+        </w:rPr>
+      </w:pPr>
+      <w:r>
+        <w:rPr>
+          <w:rFonts w:cs="Arial"/>
+          <w:szCs w:val="24"/>
+          <w:shd w:val="clear" w:color="auto" w:fill="FFFFFF"/>
+        </w:rPr>
+        <w:t>[[[[</w:t>
+      </w:r>
+      <w:r>
+        <w:rPr>
+          <w:rFonts w:cs="Arial"/>
+          <w:szCs w:val="24"/>
+          <w:shd w:val="clear" w:color="auto" w:fill="FFFFFF"/>
+        </w:rPr>
+        <w:tab/>
+        <w:t>NO ESTA POR ORDEN ALFABETICO</w:t>
+      </w:r>
+      <w:r>
+        <w:rPr>
+          <w:rFonts w:cs="Arial"/>
+          <w:szCs w:val="24"/>
+          <w:shd w:val="clear" w:color="auto" w:fill="FFFFFF"/>
+        </w:rPr>
+        <w:tab/>
+      </w:r>
+      <w:r>
+        <w:rPr>
+          <w:rFonts w:cs="Arial"/>
+          <w:szCs w:val="24"/>
+          <w:shd w:val="clear" w:color="auto" w:fill="FFFFFF"/>
+        </w:rPr>
+        <w:tab/>
+        <w:t>]]]]</w:t>
+      </w:r>
+    </w:p>
+    <w:p>
+      <w:pPr>
+        <w:rPr>
+          <w:rFonts w:cs="Arial"/>
+          <w:szCs w:val="24"/>
+          <w:shd w:val="clear" w:color="auto" w:fill="FFFFFF"/>
+        </w:rPr>
+      </w:pPr>
+      <w:r>
+        <w:rPr>
+          <w:rFonts w:cs="Arial"/>
+          <w:szCs w:val="24"/>
+          <w:shd w:val="clear" w:color="auto" w:fill="FFFFFF"/>
+        </w:rPr>
+        <w:t>[Educación 4.0]</w:t>
+      </w:r>
+    </w:p>
+    <w:p>
+      <w:pPr>
+        <w:rPr>
+          <w:rFonts w:cs="Arial"/>
+          <w:szCs w:val="24"/>
+          <w:shd w:val="clear" w:color="auto" w:fill="FFFFFF"/>
+        </w:rPr>
+      </w:pPr>
+      <w:r>
+        <w:rPr>
+          <w:rFonts w:cs="Arial"/>
+          <w:szCs w:val="24"/>
+          <w:shd w:val="clear" w:color="auto" w:fill="FFFFFF"/>
+        </w:rPr>
+        <w:t>[Recientes]</w:t>
+      </w:r>
+    </w:p>
+    <w:p>
+      <w:pPr>
+        <w:rPr>
+          <w:rFonts w:cs="Arial"/>
+          <w:szCs w:val="24"/>
+          <w:shd w:val="clear" w:color="auto" w:fill="FFFFFF"/>
+        </w:rPr>
+      </w:pPr>
+    </w:p>
+    <w:p>
+      <w:pPr>
+        <w:rPr>
+          <w:rStyle w:val="Hipervnculo"/>
+          <w:rFonts w:asciiTheme="minorHAnsi" w:hAnsiTheme="minorHAnsi"/>
+          <w:color w:val="auto"/>
+          <w:sz w:val="22"/>
+          <w:u w:val="none"/>
+        </w:rPr>
+      </w:pPr>
+      <w:r>
+        <w:rPr>
+          <w:rFonts w:cs="Arial"/>
+          <w:szCs w:val="24"/>
+          <w:shd w:val="clear" w:color="auto" w:fill="FFFFFF"/>
+        </w:rPr>
+        <w:t>Cantú-Cervantes, D., Amaya-Amaya, A., &amp; Baca-Pumarejo, J. R. (2019). Modelo para el reforzamiento del aprendizaje con dispositivos móviles. </w:t>
+      </w:r>
+      <w:r>
+        <w:rPr>
+          <w:rFonts w:cs="Arial"/>
+          <w:i/>
+          <w:iCs/>
+          <w:szCs w:val="24"/>
+          <w:shd w:val="clear" w:color="auto" w:fill="FFFFFF"/>
+        </w:rPr>
+        <w:t>CienciaUAT</w:t>
+      </w:r>
+      <w:r>
+        <w:rPr>
+          <w:rFonts w:cs="Arial"/>
+          <w:szCs w:val="24"/>
+          <w:shd w:val="clear" w:color="auto" w:fill="FFFFFF"/>
+        </w:rPr>
+        <w:t>, </w:t>
+      </w:r>
+      <w:r>
+        <w:rPr>
+          <w:rFonts w:cs="Arial"/>
+          <w:i/>
+          <w:iCs/>
+          <w:szCs w:val="24"/>
+          <w:shd w:val="clear" w:color="auto" w:fill="FFFFFF"/>
+        </w:rPr>
+        <w:t>13</w:t>
+      </w:r>
+      <w:r>
+        <w:rPr>
+          <w:rFonts w:cs="Arial"/>
+          <w:szCs w:val="24"/>
+          <w:shd w:val="clear" w:color="auto" w:fill="FFFFFF"/>
+        </w:rPr>
+        <w:t xml:space="preserve">(2), pp. 56-70. </w:t>
+      </w:r>
+      <w:hyperlink r:id="rId14" w:history="1">
+        <w:r>
+          <w:rPr>
+            <w:rStyle w:val="Hipervnculo"/>
+            <w:rFonts w:cs="Arial"/>
+            <w:szCs w:val="24"/>
+            <w:shd w:val="clear" w:color="auto" w:fill="FFFFFF"/>
+          </w:rPr>
+          <w:t>https://doi.org/10.29059/cienciauat.v13i2.1161</w:t>
+        </w:r>
+      </w:hyperlink>
+    </w:p>
     <w:p/>
+    <w:p>
+      <w:pPr>
+        <w:rPr>
+          <w:rStyle w:val="Hipervnculo"/>
+          <w:rFonts w:cs="Arial"/>
+          <w:szCs w:val="24"/>
+        </w:rPr>
+      </w:pPr>
+      <w:r>
+        <w:rPr>
+          <w:rFonts w:cs="Arial"/>
+          <w:szCs w:val="24"/>
+        </w:rPr>
+        <w:t xml:space="preserve">González-Pérez, L. I., Ramírez-Montoya, M. S., y García-Peñalvo, F. J. (2022). Habilitadores tecnológicos 4.0 para impulsar la educación abierta: aportaciones para las recomendaciones de la UNESCO. RIED-Revista Iberoamericana de Educación a Distancia, 25(2), pp. 23-48. </w:t>
+      </w:r>
+      <w:hyperlink r:id="rId15" w:history="1">
+        <w:r>
+          <w:rPr>
+            <w:rStyle w:val="Hipervnculo"/>
+            <w:rFonts w:cs="Arial"/>
+            <w:szCs w:val="24"/>
+          </w:rPr>
+          <w:t>https://doi.org/10.5944/ried.25.2.33088</w:t>
+        </w:r>
+      </w:hyperlink>
+    </w:p>
+    <w:p/>
+    <w:p>
+      <w:pPr>
+        <w:rPr>
+          <w:rFonts w:cs="Arial"/>
+          <w:szCs w:val="24"/>
+        </w:rPr>
+      </w:pPr>
+      <w:r>
+        <w:rPr>
+          <w:rFonts w:cs="Arial"/>
+          <w:szCs w:val="24"/>
+        </w:rPr>
+        <w:t xml:space="preserve">Ramírez-Montoya, M. S., McGreal, R., y Obiageli Agbu, J.-F. (2022). Horizontes digitales complejos en el futuro de la educación 4.0: luces desde las recomendaciones de UNESCO. RIED-Revista Iberoamericana de Educación a Distancia, 25(2), pp. 09-21. </w:t>
+      </w:r>
+      <w:hyperlink r:id="rId16" w:history="1">
+        <w:r>
+          <w:rPr>
+            <w:rStyle w:val="Hipervnculo"/>
+            <w:rFonts w:cs="Arial"/>
+            <w:szCs w:val="24"/>
+          </w:rPr>
+          <w:t>https://doi.org/10.5944/ried.25.2.33843</w:t>
+        </w:r>
+      </w:hyperlink>
+    </w:p>
+    <w:p/>
+    <w:p>
+      <w:pPr>
+        <w:rPr>
+          <w:rFonts w:cs="Arial"/>
+          <w:szCs w:val="24"/>
+        </w:rPr>
+      </w:pPr>
+      <w:r>
+        <w:rPr>
+          <w:rFonts w:cs="Arial"/>
+          <w:szCs w:val="24"/>
+        </w:rPr>
+        <w:t xml:space="preserve">Forero-Corba, W., &amp; Negre Bennasar, F. (2024). </w:t>
+      </w:r>
+      <w:r>
+        <w:rPr>
+          <w:rFonts w:cs="Arial"/>
+          <w:szCs w:val="24"/>
+          <w:lang w:val="en-US"/>
+        </w:rPr>
+        <w:t xml:space="preserve">Techniques and applications of Machine Learning and Artificial Intelligence in education: a systematic review. </w:t>
+      </w:r>
+      <w:r>
+        <w:rPr>
+          <w:rFonts w:cs="Arial"/>
+          <w:szCs w:val="24"/>
+        </w:rPr>
+        <w:t xml:space="preserve">[Técnicas y aplicaciones del Machine Learning e Inteligencia Artificial en educación: una revisión sistemática]. RIED-Revista Iberoamericana de Educación a Distancia, 27(1), pp. 209-253. </w:t>
+      </w:r>
+      <w:hyperlink r:id="rId17" w:history="1">
+        <w:r>
+          <w:rPr>
+            <w:rStyle w:val="Hipervnculo"/>
+            <w:rFonts w:cs="Arial"/>
+            <w:szCs w:val="24"/>
+          </w:rPr>
+          <w:t>https://doi.org/10.5944/ried.27.1.37491</w:t>
+        </w:r>
+      </w:hyperlink>
+    </w:p>
+    <w:p/>
+    <w:p>
+      <w:pPr>
+        <w:rPr>
+          <w:rFonts w:cs="Arial"/>
+          <w:szCs w:val="24"/>
+          <w:lang w:val="en-US"/>
+        </w:rPr>
+      </w:pPr>
+      <w:r>
+        <w:rPr>
+          <w:rFonts w:cs="Arial"/>
+          <w:szCs w:val="24"/>
+        </w:rPr>
+        <w:t xml:space="preserve">Llanos-Ruiz, D. Ausín-Villaverde, V., y Abella García, V. (2023). Percepción de alumnos y familias sobre la robótica educativa en la educación no formal. </w:t>
+      </w:r>
+      <w:r>
+        <w:rPr>
+          <w:rFonts w:cs="Arial"/>
+          <w:szCs w:val="24"/>
+          <w:lang w:val="en-US"/>
+        </w:rPr>
+        <w:t xml:space="preserve">Education in the Knowledge Society, 24(2023), pp. 1-12. </w:t>
+      </w:r>
+      <w:hyperlink r:id="rId18" w:history="1">
+        <w:r>
+          <w:rPr>
+            <w:rStyle w:val="Hipervnculo"/>
+            <w:rFonts w:cs="Arial"/>
+            <w:szCs w:val="24"/>
+            <w:lang w:val="en-US"/>
+          </w:rPr>
+          <w:t>https://doi.org/10.14201/eks.31351</w:t>
+        </w:r>
+      </w:hyperlink>
+    </w:p>
+    <w:p>
+      <w:pPr>
+        <w:rPr>
+          <w:rFonts w:cs="Arial"/>
+          <w:szCs w:val="24"/>
+          <w:lang w:val="en-US"/>
+        </w:rPr>
+      </w:pPr>
+    </w:p>
+    <w:p>
+      <w:pPr>
+        <w:rPr>
+          <w:rFonts w:cs="Arial"/>
+          <w:szCs w:val="24"/>
+          <w:lang w:val="en-US"/>
+        </w:rPr>
+      </w:pPr>
+      <w:r>
+        <w:rPr>
+          <w:rFonts w:cs="Arial"/>
+          <w:szCs w:val="24"/>
+        </w:rPr>
+        <w:lastRenderedPageBreak/>
+        <w:t xml:space="preserve">García-Peñalvo, F. J. (2024). Inteligencia artificial generativa y educación: Un análisis desde múltiples perspectivas. </w:t>
+      </w:r>
+      <w:r>
+        <w:rPr>
+          <w:rFonts w:cs="Arial"/>
+          <w:szCs w:val="24"/>
+          <w:lang w:val="en-US"/>
+        </w:rPr>
+        <w:t xml:space="preserve">Education in the Knowledge Society, 25(2024), pp. 1-10. </w:t>
+      </w:r>
+      <w:hyperlink r:id="rId19" w:history="1">
+        <w:r>
+          <w:rPr>
+            <w:rStyle w:val="Hipervnculo"/>
+            <w:rFonts w:cs="Arial"/>
+            <w:szCs w:val="24"/>
+            <w:lang w:val="en-US"/>
+          </w:rPr>
+          <w:t>https://doi.org/10.14201/eks.29407</w:t>
+        </w:r>
+      </w:hyperlink>
+    </w:p>
+    <w:p>
+      <w:pPr>
+        <w:rPr>
+          <w:rFonts w:cs="Arial"/>
+          <w:szCs w:val="24"/>
+          <w:lang w:val="en-US"/>
+        </w:rPr>
+      </w:pPr>
+    </w:p>
+    <w:p>
+      <w:pPr>
+        <w:rPr>
+          <w:rFonts w:cs="Arial"/>
+          <w:szCs w:val="24"/>
+          <w:lang w:val="en-US"/>
+        </w:rPr>
+      </w:pPr>
+      <w:r>
+        <w:rPr>
+          <w:rFonts w:cs="Arial"/>
+          <w:szCs w:val="24"/>
+        </w:rPr>
+        <w:t xml:space="preserve">Castro-Benavides, L. M., Tamayo-Arias, J. A., y Burgos, D. (2022). Escenarios de la docencia frente a la transformación digital de las Instituciones de Educación Superior. </w:t>
+      </w:r>
+      <w:r>
+        <w:rPr>
+          <w:rFonts w:cs="Arial"/>
+          <w:szCs w:val="24"/>
+          <w:lang w:val="en-US"/>
+        </w:rPr>
+        <w:t xml:space="preserve">Education in the Knowledge Society, 23(2022), pp. 1-17. </w:t>
+      </w:r>
+      <w:hyperlink r:id="rId20" w:history="1">
+        <w:r>
+          <w:rPr>
+            <w:rStyle w:val="Hipervnculo"/>
+            <w:rFonts w:cs="Arial"/>
+            <w:szCs w:val="24"/>
+            <w:lang w:val="en-US"/>
+          </w:rPr>
+          <w:t>https://doi.org/10.14201/eks.27569</w:t>
+        </w:r>
+      </w:hyperlink>
+    </w:p>
+    <w:p>
+      <w:pPr>
+        <w:rPr>
+          <w:rFonts w:cs="Arial"/>
+          <w:szCs w:val="24"/>
+          <w:lang w:val="en-US"/>
+        </w:rPr>
+      </w:pPr>
+    </w:p>
+    <w:p>
+      <w:pPr>
+        <w:rPr>
+          <w:rFonts w:cs="Arial"/>
+          <w:szCs w:val="24"/>
+          <w:lang w:val="en-US"/>
+        </w:rPr>
+      </w:pPr>
+      <w:r>
+        <w:rPr>
+          <w:rFonts w:cs="Arial"/>
+          <w:szCs w:val="24"/>
+        </w:rPr>
+        <w:t xml:space="preserve">Fuentes, J. L., Albertos, J. E., y Torrano, F. (2019). Hacia el Mobile-Learning en la escuela: análisis de factores críticos en el uso de las tablets en centros educativos españoles. </w:t>
+      </w:r>
+      <w:r>
+        <w:rPr>
+          <w:rFonts w:cs="Arial"/>
+          <w:szCs w:val="24"/>
+          <w:lang w:val="en-US"/>
+        </w:rPr>
+        <w:t xml:space="preserve">Education in the Knowledge Society, 20(2019), pp. 1-17. </w:t>
+      </w:r>
+      <w:hyperlink r:id="rId21" w:history="1">
+        <w:r>
+          <w:rPr>
+            <w:rStyle w:val="Hipervnculo"/>
+            <w:rFonts w:cs="Arial"/>
+            <w:szCs w:val="24"/>
+            <w:lang w:val="en-US"/>
+          </w:rPr>
+          <w:t>https://doi.org/10.14201/eks2019_20_a3</w:t>
+        </w:r>
+      </w:hyperlink>
+    </w:p>
+    <w:p>
+      <w:pPr>
+        <w:rPr>
+          <w:lang w:val="en-US"/>
+        </w:rPr>
+      </w:pPr>
+    </w:p>
+    <w:p>
+      <w:pPr>
+        <w:rPr>
+          <w:rFonts w:cs="Arial"/>
+          <w:szCs w:val="24"/>
+          <w:shd w:val="clear" w:color="auto" w:fill="FFFFFF"/>
+          <w:lang w:val="en-US"/>
+        </w:rPr>
+      </w:pPr>
+      <w:r>
+        <w:rPr>
+          <w:rFonts w:cs="Arial"/>
+          <w:szCs w:val="24"/>
+          <w:shd w:val="clear" w:color="auto" w:fill="FFFFFF"/>
+        </w:rPr>
+        <w:t>Sein-Echaluce, M.L., Fidalgo-Blanco, Á., Balbín, A.M. (2024)</w:t>
+      </w:r>
+      <w:r>
+        <w:rPr>
+          <w:rFonts w:cs="Arial"/>
+          <w:i/>
+          <w:iCs/>
+          <w:szCs w:val="24"/>
+          <w:shd w:val="clear" w:color="auto" w:fill="FFFFFF"/>
+        </w:rPr>
+        <w:t>.</w:t>
+      </w:r>
+      <w:r>
+        <w:rPr>
+          <w:rFonts w:cs="Arial"/>
+          <w:szCs w:val="24"/>
+          <w:shd w:val="clear" w:color="auto" w:fill="FFFFFF"/>
+        </w:rPr>
+        <w:t> </w:t>
+      </w:r>
+      <w:r>
+        <w:rPr>
+          <w:rFonts w:cs="Arial"/>
+          <w:szCs w:val="24"/>
+          <w:shd w:val="clear" w:color="auto" w:fill="FFFFFF"/>
+          <w:lang w:val="en-US"/>
+        </w:rPr>
+        <w:t>Flipped Learning 4.0. An extended flipped classroom model with Education 4.0 and organisational learning processes. </w:t>
+      </w:r>
+      <w:r>
+        <w:rPr>
+          <w:rFonts w:cs="Arial"/>
+          <w:i/>
+          <w:iCs/>
+          <w:szCs w:val="24"/>
+          <w:shd w:val="clear" w:color="auto" w:fill="FFFFFF"/>
+          <w:lang w:val="en-US"/>
+        </w:rPr>
+        <w:t>Univ Access Inf Soc</w:t>
+      </w:r>
+      <w:r>
+        <w:rPr>
+          <w:rFonts w:cs="Arial"/>
+          <w:szCs w:val="24"/>
+          <w:shd w:val="clear" w:color="auto" w:fill="FFFFFF"/>
+          <w:lang w:val="en-US"/>
+        </w:rPr>
+        <w:t> </w:t>
+      </w:r>
+      <w:r>
+        <w:rPr>
+          <w:rFonts w:cs="Arial"/>
+          <w:bCs/>
+          <w:szCs w:val="24"/>
+          <w:shd w:val="clear" w:color="auto" w:fill="FFFFFF"/>
+          <w:lang w:val="en-US"/>
+        </w:rPr>
+        <w:t>23</w:t>
+      </w:r>
+      <w:r>
+        <w:rPr>
+          <w:rFonts w:cs="Arial"/>
+          <w:szCs w:val="24"/>
+          <w:shd w:val="clear" w:color="auto" w:fill="FFFFFF"/>
+          <w:lang w:val="en-US"/>
+        </w:rPr>
+        <w:t xml:space="preserve">, pp. 1001–1013. </w:t>
+      </w:r>
+      <w:hyperlink r:id="rId22" w:history="1">
+        <w:r>
+          <w:rPr>
+            <w:rStyle w:val="Hipervnculo"/>
+            <w:rFonts w:cs="Arial"/>
+            <w:szCs w:val="24"/>
+            <w:shd w:val="clear" w:color="auto" w:fill="FFFFFF"/>
+            <w:lang w:val="en-US"/>
+          </w:rPr>
+          <w:t>https://doi.org/10.1007/s10209-022-00945-0</w:t>
+        </w:r>
+      </w:hyperlink>
+    </w:p>
+    <w:p>
+      <w:pPr>
+        <w:rPr>
+          <w:lang w:val="en-US"/>
+        </w:rPr>
+      </w:pPr>
+    </w:p>
+    <w:p>
+      <w:pPr>
+        <w:rPr>
+          <w:rFonts w:cs="Arial"/>
+          <w:szCs w:val="24"/>
+          <w:shd w:val="clear" w:color="auto" w:fill="FFFFFF"/>
+          <w:lang w:val="en-US"/>
+        </w:rPr>
+      </w:pPr>
+      <w:r>
+        <w:rPr>
+          <w:rFonts w:cs="Arial"/>
+          <w:szCs w:val="24"/>
+          <w:shd w:val="clear" w:color="auto" w:fill="FFFFFF"/>
+          <w:lang w:val="en-US"/>
+        </w:rPr>
+        <w:t>Awouda, A., Traini, E., Asranov, M. (2024)</w:t>
+      </w:r>
+      <w:r>
+        <w:rPr>
+          <w:rFonts w:cs="Arial"/>
+          <w:i/>
+          <w:iCs/>
+          <w:szCs w:val="24"/>
+          <w:shd w:val="clear" w:color="auto" w:fill="FFFFFF"/>
+          <w:lang w:val="en-US"/>
+        </w:rPr>
+        <w:t>.</w:t>
+      </w:r>
+      <w:r>
+        <w:rPr>
+          <w:rFonts w:cs="Arial"/>
+          <w:szCs w:val="24"/>
+          <w:shd w:val="clear" w:color="auto" w:fill="FFFFFF"/>
+          <w:lang w:val="en-US"/>
+        </w:rPr>
+        <w:t> Bloom’s IoT Taxonomy towards an effective Industry 4.0 education: Case study on Open-source IoT laboratory. </w:t>
+      </w:r>
+      <w:r>
+        <w:rPr>
+          <w:rFonts w:cs="Arial"/>
+          <w:i/>
+          <w:iCs/>
+          <w:szCs w:val="24"/>
+          <w:shd w:val="clear" w:color="auto" w:fill="FFFFFF"/>
+          <w:lang w:val="en-US"/>
+        </w:rPr>
+        <w:t>Educ Inf Technol</w:t>
+      </w:r>
+      <w:r>
+        <w:rPr>
+          <w:rFonts w:cs="Arial"/>
+          <w:szCs w:val="24"/>
+          <w:shd w:val="clear" w:color="auto" w:fill="FFFFFF"/>
+          <w:lang w:val="en-US"/>
+        </w:rPr>
+        <w:t>.</w:t>
+      </w:r>
+      <w:r>
+        <w:rPr>
+          <w:rFonts w:cs="Arial"/>
+          <w:color w:val="222222"/>
+          <w:szCs w:val="24"/>
+          <w:shd w:val="clear" w:color="auto" w:fill="FFFFFF"/>
+          <w:lang w:val="en-US"/>
+        </w:rPr>
+        <w:t xml:space="preserve"> </w:t>
+      </w:r>
+      <w:hyperlink r:id="rId23" w:history="1">
+        <w:r>
+          <w:rPr>
+            <w:rStyle w:val="Hipervnculo"/>
+            <w:rFonts w:cs="Arial"/>
+            <w:szCs w:val="24"/>
+            <w:shd w:val="clear" w:color="auto" w:fill="FFFFFF"/>
+            <w:lang w:val="en-US"/>
+          </w:rPr>
+          <w:t>https://doi.org/10.1007/s10639-024-12468-7</w:t>
+        </w:r>
+      </w:hyperlink>
+    </w:p>
+    <w:p>
+      <w:pPr>
+        <w:rPr>
+          <w:lang w:val="en-US"/>
+        </w:rPr>
+      </w:pPr>
+    </w:p>
+    <w:p>
+      <w:pPr>
+        <w:rPr>
+          <w:rFonts w:cs="Arial"/>
+          <w:szCs w:val="24"/>
+          <w:shd w:val="clear" w:color="auto" w:fill="FFFFFF"/>
+          <w:lang w:val="en-US"/>
+        </w:rPr>
+      </w:pPr>
+      <w:r>
+        <w:rPr>
+          <w:rFonts w:cs="Arial"/>
+          <w:szCs w:val="24"/>
+          <w:shd w:val="clear" w:color="auto" w:fill="FFFFFF"/>
+          <w:lang w:val="en-US"/>
+        </w:rPr>
+        <w:t>García-Santiago, L., Díaz-Millón, M. (2024). Pedagogical and communicative resilience before industry 4.0 in higher education in translation and interpreting in the twenty-first century. </w:t>
+      </w:r>
+      <w:r>
+        <w:rPr>
+          <w:rFonts w:cs="Arial"/>
+          <w:i/>
+          <w:iCs/>
+          <w:szCs w:val="24"/>
+          <w:shd w:val="clear" w:color="auto" w:fill="FFFFFF"/>
+          <w:lang w:val="en-US"/>
+        </w:rPr>
+        <w:t>Educ Inf Technol</w:t>
+      </w:r>
+      <w:r>
+        <w:rPr>
+          <w:rFonts w:cs="Arial"/>
+          <w:szCs w:val="24"/>
+          <w:shd w:val="clear" w:color="auto" w:fill="FFFFFF"/>
+          <w:lang w:val="en-US"/>
+        </w:rPr>
+        <w:t>.</w:t>
+      </w:r>
+      <w:r>
+        <w:rPr>
+          <w:rFonts w:cs="Arial"/>
+          <w:color w:val="222222"/>
+          <w:szCs w:val="24"/>
+          <w:shd w:val="clear" w:color="auto" w:fill="FFFFFF"/>
+          <w:lang w:val="en-US"/>
+        </w:rPr>
+        <w:t xml:space="preserve"> </w:t>
+      </w:r>
+      <w:hyperlink r:id="rId24" w:history="1">
+        <w:r>
+          <w:rPr>
+            <w:rStyle w:val="Hipervnculo"/>
+            <w:rFonts w:cs="Arial"/>
+            <w:szCs w:val="24"/>
+            <w:shd w:val="clear" w:color="auto" w:fill="FFFFFF"/>
+            <w:lang w:val="en-US"/>
+          </w:rPr>
+          <w:t>https://doi.org/10.1007/s10639-024-12751-7</w:t>
+        </w:r>
+      </w:hyperlink>
+    </w:p>
+    <w:p>
+      <w:pPr>
+        <w:rPr>
+          <w:rFonts w:cs="Arial"/>
+          <w:szCs w:val="24"/>
+          <w:shd w:val="clear" w:color="auto" w:fill="FCFCFC"/>
+          <w:lang w:val="en-US"/>
+        </w:rPr>
+      </w:pPr>
+    </w:p>
+    <w:p>
+      <w:pPr>
+        <w:rPr>
+          <w:rFonts w:cs="Arial"/>
+          <w:szCs w:val="24"/>
+          <w:shd w:val="clear" w:color="auto" w:fill="FCFCFC"/>
+        </w:rPr>
+      </w:pPr>
+      <w:r>
+        <w:rPr>
+          <w:rFonts w:cs="Arial"/>
+          <w:szCs w:val="24"/>
+          <w:shd w:val="clear" w:color="auto" w:fill="FCFCFC"/>
+          <w:lang w:val="en-US"/>
+        </w:rPr>
+        <w:t xml:space="preserve">Roll, M., Ifenthaler, D. (2021). Learning Factories 4.0 in technical vocational schools: can they foster competence development?. </w:t>
+      </w:r>
+      <w:r>
+        <w:rPr>
+          <w:rFonts w:cs="Arial"/>
+          <w:i/>
+          <w:iCs/>
+          <w:szCs w:val="24"/>
+          <w:shd w:val="clear" w:color="auto" w:fill="FCFCFC"/>
+        </w:rPr>
+        <w:t>Empirical Res Voc Ed Train</w:t>
+      </w:r>
+      <w:r>
+        <w:rPr>
+          <w:rFonts w:cs="Arial"/>
+          <w:szCs w:val="24"/>
+          <w:shd w:val="clear" w:color="auto" w:fill="FCFCFC"/>
+        </w:rPr>
+        <w:t> </w:t>
+      </w:r>
+      <w:r>
+        <w:rPr>
+          <w:rFonts w:cs="Arial"/>
+          <w:bCs/>
+          <w:szCs w:val="24"/>
+          <w:shd w:val="clear" w:color="auto" w:fill="FCFCFC"/>
+        </w:rPr>
+        <w:t>13</w:t>
+      </w:r>
+      <w:r>
+        <w:rPr>
+          <w:rFonts w:cs="Arial"/>
+          <w:szCs w:val="24"/>
+          <w:shd w:val="clear" w:color="auto" w:fill="FCFCFC"/>
+        </w:rPr>
+        <w:t>, 20(2021).</w:t>
+      </w:r>
+      <w:r>
+        <w:rPr>
+          <w:rFonts w:cs="Arial"/>
+          <w:color w:val="333333"/>
+          <w:szCs w:val="24"/>
+          <w:shd w:val="clear" w:color="auto" w:fill="FCFCFC"/>
+        </w:rPr>
+        <w:t xml:space="preserve"> </w:t>
+      </w:r>
+      <w:hyperlink r:id="rId25" w:history="1">
+        <w:r>
+          <w:rPr>
+            <w:rStyle w:val="Hipervnculo"/>
+            <w:rFonts w:cs="Arial"/>
+            <w:szCs w:val="24"/>
+            <w:shd w:val="clear" w:color="auto" w:fill="FCFCFC"/>
+          </w:rPr>
+          <w:t>https://doi.org/10.1186/s40461-021-00124-0</w:t>
+        </w:r>
+      </w:hyperlink>
+    </w:p>
+    <w:p>
+      <w:pPr>
+        <w:rPr>
+          <w:rFonts w:cs="Arial"/>
+          <w:szCs w:val="24"/>
+          <w:shd w:val="clear" w:color="auto" w:fill="FCFCFC"/>
+        </w:rPr>
+      </w:pPr>
+    </w:p>
+    <w:p>
+      <w:pPr>
+        <w:rPr>
+          <w:rFonts w:cs="Arial"/>
+          <w:szCs w:val="24"/>
+          <w:shd w:val="clear" w:color="auto" w:fill="FCFCFC"/>
+        </w:rPr>
+      </w:pPr>
+      <w:r>
+        <w:rPr>
+          <w:rFonts w:cs="Arial"/>
+          <w:szCs w:val="24"/>
+          <w:shd w:val="clear" w:color="auto" w:fill="FCFCFC"/>
+        </w:rPr>
+        <w:lastRenderedPageBreak/>
+        <w:t xml:space="preserve">Patiño, A., Ramírez-Montoya, M.S. &amp; Buenestado-Fernández, M. (2023). </w:t>
+      </w:r>
+      <w:r>
+        <w:rPr>
+          <w:rFonts w:cs="Arial"/>
+          <w:szCs w:val="24"/>
+          <w:shd w:val="clear" w:color="auto" w:fill="FCFCFC"/>
+          <w:lang w:val="en-US"/>
+        </w:rPr>
+        <w:t>Active learning and education 4.0 for complex thinking training: analysis of two case studies in open education. </w:t>
+      </w:r>
+      <w:r>
+        <w:rPr>
+          <w:rFonts w:cs="Arial"/>
+          <w:i/>
+          <w:iCs/>
+          <w:szCs w:val="24"/>
+          <w:shd w:val="clear" w:color="auto" w:fill="FCFCFC"/>
+        </w:rPr>
+        <w:t>Smart Learn. Environ.</w:t>
+      </w:r>
+      <w:r>
+        <w:rPr>
+          <w:rFonts w:cs="Arial"/>
+          <w:szCs w:val="24"/>
+          <w:shd w:val="clear" w:color="auto" w:fill="FCFCFC"/>
+        </w:rPr>
+        <w:t> </w:t>
+      </w:r>
+      <w:r>
+        <w:rPr>
+          <w:rFonts w:cs="Arial"/>
+          <w:bCs/>
+          <w:szCs w:val="24"/>
+          <w:shd w:val="clear" w:color="auto" w:fill="FCFCFC"/>
+        </w:rPr>
+        <w:t>10</w:t>
+      </w:r>
+      <w:r>
+        <w:rPr>
+          <w:rFonts w:cs="Arial"/>
+          <w:szCs w:val="24"/>
+          <w:shd w:val="clear" w:color="auto" w:fill="FCFCFC"/>
+        </w:rPr>
+        <w:t xml:space="preserve">, 8(2023). </w:t>
+      </w:r>
+      <w:hyperlink r:id="rId26" w:history="1">
+        <w:r>
+          <w:rPr>
+            <w:rStyle w:val="Hipervnculo"/>
+            <w:rFonts w:cs="Arial"/>
+            <w:szCs w:val="24"/>
+            <w:shd w:val="clear" w:color="auto" w:fill="FCFCFC"/>
+          </w:rPr>
+          <w:t>https://doi.org/10.1186/s40561-023-00229-x</w:t>
+        </w:r>
+      </w:hyperlink>
+    </w:p>
+    <w:p>
+      <w:pPr>
+        <w:rPr>
+          <w:rFonts w:cs="Arial"/>
+          <w:color w:val="333333"/>
+          <w:szCs w:val="24"/>
+          <w:shd w:val="clear" w:color="auto" w:fill="FCFCFC"/>
+        </w:rPr>
+      </w:pPr>
+    </w:p>
+    <w:p>
+      <w:r>
+        <w:t>[Antiguos]</w:t>
+      </w:r>
+    </w:p>
+    <w:p/>
+    <w:p>
+      <w:pPr>
+        <w:rPr>
+          <w:rFonts w:cs="Arial"/>
+          <w:szCs w:val="24"/>
+          <w:shd w:val="clear" w:color="auto" w:fill="FCFCFC"/>
+          <w:lang w:val="en-US"/>
+        </w:rPr>
+      </w:pPr>
+      <w:r>
+        <w:rPr>
+          <w:rFonts w:cs="Arial"/>
+          <w:szCs w:val="24"/>
+        </w:rPr>
+        <w:t xml:space="preserve">Aznar Díaz, I., Cáceres Reche, M. P., y Romero Rodríguez, J. M. (2018). Indicadores de calidad para evaluar buenas prácticas docentes de «mobile learning» en Educación Superior. </w:t>
+      </w:r>
+      <w:r>
+        <w:rPr>
+          <w:rFonts w:cs="Arial"/>
+          <w:szCs w:val="24"/>
+          <w:lang w:val="en-US"/>
+        </w:rPr>
+        <w:t xml:space="preserve">Education in the Knowledge Society, 19(3), pp. 53-68. </w:t>
+      </w:r>
+      <w:hyperlink r:id="rId27" w:history="1">
+        <w:r>
+          <w:rPr>
+            <w:rStyle w:val="Hipervnculo"/>
+            <w:rFonts w:cs="Arial"/>
+            <w:szCs w:val="24"/>
+            <w:lang w:val="en-US"/>
+          </w:rPr>
+          <w:t>https://doi.org/10.14201/eks20181935368</w:t>
+        </w:r>
+      </w:hyperlink>
+    </w:p>
+    <w:p>
+      <w:pPr>
+        <w:rPr>
+          <w:rFonts w:cs="Arial"/>
+          <w:szCs w:val="24"/>
+          <w:lang w:val="en-US"/>
+        </w:rPr>
+      </w:pPr>
+    </w:p>
+    <w:p>
+      <w:pPr>
+        <w:rPr>
+          <w:rFonts w:cs="Arial"/>
+          <w:szCs w:val="24"/>
+        </w:rPr>
+      </w:pPr>
+      <w:r>
+        <w:rPr>
+          <w:rFonts w:cs="Arial"/>
+          <w:szCs w:val="24"/>
+          <w:lang w:val="en-US"/>
+        </w:rPr>
+        <w:t xml:space="preserve">Suárez Gómez, R:, Crescenzi Lanna, L. y Grané i Oro, M. (2013). </w:t>
+      </w:r>
+      <w:r>
+        <w:rPr>
+          <w:rFonts w:cs="Arial"/>
+          <w:szCs w:val="24"/>
+        </w:rPr>
+        <w:t>Análisis del entorno colaborativo creado para una experiencia de mobile learning. Revista Teoría de la Educación: Educación y Cultura en la Sociedad de la Información. 14(1), pp. 101-121.</w:t>
+      </w:r>
+    </w:p>
+    <w:p>
+      <w:pPr>
+        <w:rPr>
+          <w:rFonts w:cs="Arial"/>
+          <w:szCs w:val="24"/>
+        </w:rPr>
+      </w:pPr>
+    </w:p>
+    <w:p>
+      <w:pPr>
+        <w:rPr>
+          <w:rFonts w:cs="Arial"/>
+          <w:szCs w:val="24"/>
+          <w:lang w:val="en-US"/>
+        </w:rPr>
+      </w:pPr>
+      <w:r>
+        <w:rPr>
+          <w:rFonts w:cs="Arial"/>
+          <w:szCs w:val="24"/>
+        </w:rPr>
+        <w:t xml:space="preserve">Casany Guerrero, M. J. y Barceló García, M. (2013). Como definir proyectos de m-learning más sostenibles. Revista Teoría de la Educación: Educación y Cultura en la Sociedad de la Información. </w:t>
+      </w:r>
+      <w:r>
+        <w:rPr>
+          <w:rFonts w:cs="Arial"/>
+          <w:szCs w:val="24"/>
+          <w:lang w:val="en-US"/>
+        </w:rPr>
+        <w:t>14(2), pp. 271-291.</w:t>
+      </w:r>
+    </w:p>
+    <w:p>
+      <w:pPr>
+        <w:rPr>
+          <w:rFonts w:cs="Arial"/>
+          <w:szCs w:val="24"/>
+          <w:lang w:val="en-US"/>
+        </w:rPr>
+      </w:pPr>
+    </w:p>
+    <w:p>
+      <w:pPr>
+        <w:rPr>
+          <w:rFonts w:cs="Arial"/>
+          <w:szCs w:val="24"/>
+        </w:rPr>
+      </w:pPr>
+      <w:r>
+        <w:rPr>
+          <w:rFonts w:cs="Arial"/>
+          <w:szCs w:val="24"/>
+          <w:lang w:val="en-US"/>
+        </w:rPr>
+        <w:t xml:space="preserve">Alonso de Castro, M. G. (2014). Educational projects based on mobile learning. </w:t>
+      </w:r>
+      <w:r>
+        <w:rPr>
+          <w:rFonts w:cs="Arial"/>
+          <w:szCs w:val="24"/>
+        </w:rPr>
+        <w:t>Revista Teoría de la Educación: Educación y Cultura en la Sociedad de la Información. 15(1), pp. 10-19.</w:t>
+      </w:r>
+    </w:p>
+    <w:p>
+      <w:pPr>
+        <w:rPr>
+          <w:rFonts w:cs="Arial"/>
+          <w:szCs w:val="24"/>
+        </w:rPr>
+      </w:pPr>
+    </w:p>
+    <w:p>
+      <w:pPr>
+        <w:rPr>
+          <w:rFonts w:cs="Arial"/>
+          <w:szCs w:val="24"/>
+        </w:rPr>
+      </w:pPr>
+      <w:r>
+        <w:rPr>
+          <w:rFonts w:cs="Arial"/>
+          <w:szCs w:val="24"/>
+        </w:rPr>
+        <w:t>Sánchez Prieto, J. C., Olmos Migueláñez, S. y García-Peñalvo, F. J. (2014). Understanding mobile learning: devices, pedagogical implications and research lines. Revista Teoría de la Educación: Educación y Cultura en la Sociedad de la Información. 15(1), pp. 20-42.</w:t>
+      </w:r>
+    </w:p>
+    <w:p>
+      <w:pPr>
+        <w:rPr>
+          <w:rFonts w:cs="Arial"/>
+          <w:szCs w:val="24"/>
+        </w:rPr>
+      </w:pPr>
+    </w:p>
+    <w:p>
+      <w:pPr>
+        <w:rPr>
+          <w:rFonts w:cs="Arial"/>
+          <w:szCs w:val="24"/>
+        </w:rPr>
+      </w:pPr>
+      <w:r>
+        <w:rPr>
+          <w:rFonts w:cs="Arial"/>
+          <w:szCs w:val="24"/>
+        </w:rPr>
+        <w:t xml:space="preserve">Fernandes Gomes, N., &amp; Hernández Serrano, M. J.  (2014). Tecnologias e modelos de aprendizagem emergentes no ensino superior. Propostas e aplicações de inovações. </w:t>
+      </w:r>
+      <w:r>
+        <w:rPr>
+          <w:rFonts w:cs="Arial"/>
+          <w:szCs w:val="24"/>
+        </w:rPr>
+        <w:lastRenderedPageBreak/>
+        <w:t>Teoría de la Educación. Educación y Cultura en la Sociedad de la Información, 15(4), pp. 134-159.</w:t>
+      </w:r>
+    </w:p>
+    <w:p>
+      <w:pPr>
+        <w:rPr>
+          <w:rFonts w:cs="Arial"/>
+          <w:szCs w:val="24"/>
+        </w:rPr>
+      </w:pPr>
+    </w:p>
+    <w:p>
+      <w:r>
+        <w:t>[Habilidades para programar]</w:t>
+      </w:r>
+    </w:p>
+    <w:p>
+      <w:r>
+        <w:t>[Recientes]</w:t>
+      </w:r>
+    </w:p>
+    <w:p/>
+    <w:p>
+      <w:pPr>
+        <w:rPr>
+          <w:rFonts w:cs="Arial"/>
+          <w:szCs w:val="24"/>
+        </w:rPr>
+      </w:pPr>
+      <w:r>
+        <w:rPr>
+          <w:rFonts w:cs="Arial"/>
+          <w:szCs w:val="24"/>
+        </w:rPr>
+        <w:t xml:space="preserve">Escalante Ferrer, A. E., Coronado Fernández, S. E. y Moctezuma Ramírez, E. E. (2023). La dimensión metacognitiva de la competencia aprender a aprender en titulaciones españolas. Sinéctica, Revista Electrónica de Educación, (60), e1457. </w:t>
+      </w:r>
+      <w:hyperlink r:id="rId28" w:history="1">
+        <w:r>
+          <w:rPr>
+            <w:rStyle w:val="Hipervnculo"/>
+            <w:rFonts w:cs="Arial"/>
+            <w:szCs w:val="24"/>
+          </w:rPr>
+          <w:t>https://doi.org/10.31391/S2007-7033(2023)0060-004</w:t>
+        </w:r>
+      </w:hyperlink>
+    </w:p>
+    <w:p/>
+    <w:p>
+      <w:pPr>
+        <w:rPr>
+          <w:rFonts w:cs="Arial"/>
+          <w:szCs w:val="24"/>
+        </w:rPr>
+      </w:pPr>
+      <w:r>
+        <w:rPr>
+          <w:rFonts w:cs="Arial"/>
+          <w:szCs w:val="24"/>
+        </w:rPr>
+        <w:t xml:space="preserve">Arellano Pimentel, J. J., Solar González, R. y Armería Zavala, L. (2024). Estrategias y recursos didácticos utilizados para aprender programación estructurada. Una revisión sistemática. IE Revista de Investigación Educativa de la REDIECH, 15, e1872. </w:t>
+      </w:r>
+      <w:hyperlink r:id="rId29" w:history="1">
+        <w:r>
+          <w:rPr>
+            <w:rStyle w:val="Hipervnculo"/>
+            <w:rFonts w:cs="Arial"/>
+            <w:szCs w:val="24"/>
+          </w:rPr>
+          <w:t>https://doi.org/10.33010/ie_rie_rediech.v15i0.1872</w:t>
+        </w:r>
+      </w:hyperlink>
+    </w:p>
+    <w:p>
+      <w:pPr>
+        <w:rPr>
+          <w:rFonts w:cs="Arial"/>
+          <w:szCs w:val="24"/>
+        </w:rPr>
+      </w:pPr>
+    </w:p>
+    <w:p>
+      <w:pPr>
+        <w:rPr>
+          <w:rFonts w:cs="Arial"/>
+          <w:szCs w:val="24"/>
+        </w:rPr>
+      </w:pPr>
+      <w:r>
+        <w:rPr>
+          <w:rFonts w:cs="Arial"/>
+          <w:szCs w:val="24"/>
+        </w:rPr>
+        <w:t xml:space="preserve">Navas López, E. A. (2024). Relaciones entre la matemática, el pensamiento algorítmico y el pensamiento computacional. IE Revista de Investigación Educativa de la REDIECH, 15, e1929. </w:t>
+      </w:r>
+      <w:hyperlink r:id="rId30" w:history="1">
+        <w:r>
+          <w:rPr>
+            <w:rStyle w:val="Hipervnculo"/>
+            <w:rFonts w:cs="Arial"/>
+            <w:szCs w:val="24"/>
+          </w:rPr>
+          <w:t>https://doi.org/10.33010/ie_rie_rediech.v15i0.1929</w:t>
+        </w:r>
+      </w:hyperlink>
+    </w:p>
+    <w:p>
+      <w:pPr>
+        <w:rPr>
+          <w:rFonts w:cs="Arial"/>
+          <w:szCs w:val="24"/>
+        </w:rPr>
+      </w:pPr>
+    </w:p>
+    <w:p>
+      <w:pPr>
+        <w:rPr>
+          <w:rFonts w:cs="Arial"/>
+          <w:szCs w:val="24"/>
+        </w:rPr>
+      </w:pPr>
+      <w:r>
+        <w:rPr>
+          <w:rFonts w:cs="Arial"/>
+          <w:szCs w:val="24"/>
+        </w:rPr>
+        <w:t xml:space="preserve">Gilbert Delgado, R. P., Naranjo Vaca, G. E., &amp; Gorina Sánchez, A. (2023). Comprensión textual en la resolución de problemas matemáticos. Acta Universitaria 33, e3809. doi: </w:t>
+      </w:r>
+      <w:hyperlink r:id="rId31" w:history="1">
+        <w:r>
+          <w:rPr>
+            <w:rStyle w:val="Hipervnculo"/>
+            <w:rFonts w:cs="Arial"/>
+            <w:szCs w:val="24"/>
+          </w:rPr>
+          <w:t>http://doi.org/10.15174.au.2023.3809</w:t>
+        </w:r>
+      </w:hyperlink>
+    </w:p>
+    <w:p>
+      <w:pPr>
+        <w:rPr>
+          <w:rFonts w:cs="Arial"/>
+          <w:szCs w:val="24"/>
+        </w:rPr>
+      </w:pPr>
+    </w:p>
+    <w:p>
+      <w:pPr>
+        <w:rPr>
+          <w:rFonts w:cs="Arial"/>
+          <w:szCs w:val="24"/>
+        </w:rPr>
+      </w:pPr>
+      <w:r>
+        <w:rPr>
+          <w:rFonts w:cs="Arial"/>
+          <w:szCs w:val="24"/>
+        </w:rPr>
+        <w:t xml:space="preserve">Amavizca, S. y Alvarez-Flores, E. P. (2022). Comprensión lectora en universitarios: comparativo por áreas de conocimiento. Revista Electrónica de Investigación Educativa, 24, e20, 1-13. </w:t>
+      </w:r>
+      <w:hyperlink r:id="rId32" w:history="1">
+        <w:r>
+          <w:rPr>
+            <w:rStyle w:val="Hipervnculo"/>
+            <w:rFonts w:cs="Arial"/>
+            <w:szCs w:val="24"/>
+          </w:rPr>
+          <w:t>https://doi.org/10.24320/redie.2022.24.e20.3986</w:t>
+        </w:r>
+      </w:hyperlink>
+    </w:p>
+    <w:p>
+      <w:pPr>
+        <w:rPr>
+          <w:rFonts w:cs="Arial"/>
+          <w:szCs w:val="24"/>
+        </w:rPr>
+      </w:pPr>
+    </w:p>
+    <w:p>
+      <w:pPr>
+        <w:rPr>
+          <w:rFonts w:cs="Arial"/>
+          <w:szCs w:val="24"/>
+        </w:rPr>
+      </w:pPr>
+      <w:r>
+        <w:rPr>
+          <w:rFonts w:cs="Arial"/>
+          <w:szCs w:val="24"/>
+        </w:rPr>
+        <w:t xml:space="preserve">Blasco, F. (2021). El cultivo de la inteligencia a través del lenguaje matemático | Cultivating intelligence through mathematical language. Revista Española de Pedagogía, 79(278), pp. 59-75. doi: </w:t>
+      </w:r>
+      <w:hyperlink r:id="rId33" w:history="1">
+        <w:r>
+          <w:rPr>
+            <w:rStyle w:val="Hipervnculo"/>
+            <w:rFonts w:cs="Arial"/>
+            <w:szCs w:val="24"/>
+          </w:rPr>
+          <w:t>https://doi.org/10.22550/REP79-1-2021-07</w:t>
+        </w:r>
+      </w:hyperlink>
+    </w:p>
+    <w:p>
+      <w:pPr>
+        <w:rPr>
+          <w:rFonts w:cs="Arial"/>
+          <w:szCs w:val="24"/>
+        </w:rPr>
+      </w:pPr>
+    </w:p>
+    <w:p>
+      <w:pPr>
+        <w:rPr>
+          <w:rFonts w:cs="Arial"/>
+          <w:szCs w:val="24"/>
+        </w:rPr>
+      </w:pPr>
+      <w:r>
+        <w:rPr>
+          <w:rFonts w:cs="Arial"/>
+          <w:szCs w:val="24"/>
+        </w:rPr>
+        <w:t xml:space="preserve">Latorre-Cosculluela, C., Vázquez-Toledo, S., Rodríguez-Martínez, A. y Liesa-Orús, M. (2020). Design Thinking: creatividad y pensamiento crítico en la universidad. Revista Electrónica de Investigación Educativa, 22, e28, 1-13. </w:t>
+      </w:r>
+      <w:hyperlink r:id="rId34" w:history="1">
+        <w:r>
+          <w:rPr>
+            <w:rStyle w:val="Hipervnculo"/>
+            <w:rFonts w:cs="Arial"/>
+            <w:szCs w:val="24"/>
+          </w:rPr>
+          <w:t>https://doi.org/10.24320/redie.2020.22.e28.2917</w:t>
+        </w:r>
+      </w:hyperlink>
+    </w:p>
+    <w:p>
+      <w:pPr>
+        <w:rPr>
+          <w:rFonts w:cs="Arial"/>
+          <w:szCs w:val="24"/>
+        </w:rPr>
+      </w:pPr>
+    </w:p>
+    <w:p>
+      <w:pPr>
+        <w:rPr>
+          <w:rFonts w:cs="Arial"/>
+          <w:szCs w:val="24"/>
+          <w:lang w:val="en-US"/>
+        </w:rPr>
+      </w:pPr>
+      <w:r>
+        <w:rPr>
+          <w:rFonts w:cs="Arial"/>
+          <w:szCs w:val="24"/>
+        </w:rPr>
+        <w:t xml:space="preserve">De los Santos Lorenzo, M. (2021). Evaluación de competencias informacionales en estudiantes universitarios de la República Dominicana. </w:t>
+      </w:r>
+      <w:r>
+        <w:rPr>
+          <w:rFonts w:cs="Arial"/>
+          <w:szCs w:val="24"/>
+          <w:lang w:val="en-US"/>
+        </w:rPr>
+        <w:t xml:space="preserve">Education in the Knowledge Society, 22(2021), pp. 1-13. </w:t>
+      </w:r>
+      <w:hyperlink r:id="rId35" w:history="1">
+        <w:r>
+          <w:rPr>
+            <w:rStyle w:val="Hipervnculo"/>
+            <w:rFonts w:cs="Arial"/>
+            <w:szCs w:val="24"/>
+            <w:lang w:val="en-US"/>
+          </w:rPr>
+          <w:t>https://doi.org/10.14201/eks.23650</w:t>
+        </w:r>
+      </w:hyperlink>
+    </w:p>
+    <w:p>
+      <w:pPr>
+        <w:rPr>
+          <w:rFonts w:cs="Arial"/>
+          <w:szCs w:val="24"/>
+          <w:lang w:val="en-US"/>
+        </w:rPr>
+      </w:pPr>
+    </w:p>
+    <w:p>
+      <w:pPr>
+        <w:rPr>
+          <w:rFonts w:cs="Arial"/>
+          <w:szCs w:val="24"/>
+          <w:lang w:val="en-US"/>
+        </w:rPr>
+      </w:pPr>
+      <w:r>
+        <w:rPr>
+          <w:rFonts w:cs="Arial"/>
+          <w:szCs w:val="24"/>
+        </w:rPr>
+        <w:t xml:space="preserve">Fornons, V., y Palau, R. (2021). Flipped Classroom en la enseñanza de las Matemáticas: una revisión sistemática. </w:t>
+      </w:r>
+      <w:r>
+        <w:rPr>
+          <w:rFonts w:cs="Arial"/>
+          <w:szCs w:val="24"/>
+          <w:lang w:val="en-US"/>
+        </w:rPr>
+        <w:t xml:space="preserve">Education in the Knowledge Society, 22(2021), pp. 1-20. </w:t>
+      </w:r>
+      <w:hyperlink r:id="rId36" w:history="1">
+        <w:r>
+          <w:rPr>
+            <w:rStyle w:val="Hipervnculo"/>
+            <w:rFonts w:cs="Arial"/>
+            <w:szCs w:val="24"/>
+            <w:lang w:val="en-US"/>
+          </w:rPr>
+          <w:t>https://doi.org/10.14201/eks.24409</w:t>
+        </w:r>
+      </w:hyperlink>
+    </w:p>
+    <w:p>
+      <w:pPr>
+        <w:rPr>
+          <w:rFonts w:cs="Arial"/>
+          <w:szCs w:val="24"/>
+          <w:lang w:val="en-US"/>
+        </w:rPr>
+      </w:pPr>
+    </w:p>
+    <w:p>
+      <w:pPr>
+        <w:rPr>
+          <w:rFonts w:cs="Arial"/>
+          <w:szCs w:val="24"/>
+        </w:rPr>
+      </w:pPr>
+      <w:r>
+        <w:rPr>
+          <w:rFonts w:cs="Arial"/>
+          <w:szCs w:val="24"/>
+        </w:rPr>
+        <w:t xml:space="preserve">Zapata-Roz, M. (2019). Pensamiento computacional desenchufado. </w:t>
+      </w:r>
+      <w:r>
+        <w:rPr>
+          <w:rFonts w:cs="Arial"/>
+          <w:szCs w:val="24"/>
+          <w:lang w:val="en-US"/>
+        </w:rPr>
+        <w:t xml:space="preserve">Education in the Knowledge Society, 20(2019), pp. 1-29. </w:t>
+      </w:r>
+      <w:hyperlink r:id="rId37" w:history="1">
+        <w:r>
+          <w:rPr>
+            <w:rStyle w:val="Hipervnculo"/>
+            <w:rFonts w:cs="Arial"/>
+            <w:szCs w:val="24"/>
+          </w:rPr>
+          <w:t>https://doi.org/10.14201/eks2019_20_a18</w:t>
+        </w:r>
+      </w:hyperlink>
+    </w:p>
+    <w:p>
+      <w:pPr>
+        <w:rPr>
+          <w:rFonts w:cs="Arial"/>
+          <w:szCs w:val="24"/>
+        </w:rPr>
+      </w:pPr>
+    </w:p>
+    <w:p>
+      <w:pPr>
+        <w:rPr>
+          <w:rFonts w:cs="Arial"/>
+          <w:szCs w:val="24"/>
+          <w:lang w:val="en-US"/>
+        </w:rPr>
+      </w:pPr>
+      <w:r>
+        <w:rPr>
+          <w:rFonts w:cs="Arial"/>
+          <w:szCs w:val="24"/>
+        </w:rPr>
+        <w:t xml:space="preserve">Montes-León, H., Hijón-Neira, R., Pérez-Marín, D., y Montes-León S. R. (2020). Mejora del Pensamiento Computacional en Estudiantes de Secundaria con Tareas Unplugged. </w:t>
+      </w:r>
+      <w:r>
+        <w:rPr>
+          <w:rFonts w:cs="Arial"/>
+          <w:szCs w:val="24"/>
+          <w:lang w:val="en-US"/>
+        </w:rPr>
+        <w:t xml:space="preserve">Education in the Knowledge Society, 21(2020), pp. 1-12. </w:t>
+      </w:r>
+      <w:hyperlink r:id="rId38" w:history="1">
+        <w:r>
+          <w:rPr>
+            <w:rStyle w:val="Hipervnculo"/>
+            <w:rFonts w:cs="Arial"/>
+            <w:szCs w:val="24"/>
+            <w:lang w:val="en-US"/>
+          </w:rPr>
+          <w:t>https://doi.org/10.14201/eks.23002</w:t>
+        </w:r>
+      </w:hyperlink>
+    </w:p>
+    <w:p>
+      <w:pPr>
+        <w:rPr>
+          <w:rFonts w:cs="Arial"/>
+          <w:szCs w:val="24"/>
+          <w:shd w:val="clear" w:color="auto" w:fill="FCFCFC"/>
+          <w:lang w:val="en-US"/>
+        </w:rPr>
+      </w:pPr>
+    </w:p>
+    <w:p>
+      <w:pPr>
+        <w:rPr>
+          <w:rFonts w:cs="Arial"/>
+          <w:szCs w:val="24"/>
+          <w:shd w:val="clear" w:color="auto" w:fill="FCFCFC"/>
+          <w:lang w:val="en-US"/>
+        </w:rPr>
+      </w:pPr>
+      <w:r>
+        <w:rPr>
+          <w:rFonts w:cs="Arial"/>
+          <w:szCs w:val="24"/>
+          <w:shd w:val="clear" w:color="auto" w:fill="FCFCFC"/>
+          <w:lang w:val="en-US"/>
+        </w:rPr>
+        <w:t>Reynders, G., Lantz, J., Ruder, S.M. (2020)</w:t>
+      </w:r>
+      <w:r>
+        <w:rPr>
+          <w:rFonts w:cs="Arial"/>
+          <w:i/>
+          <w:iCs/>
+          <w:szCs w:val="24"/>
+          <w:shd w:val="clear" w:color="auto" w:fill="FCFCFC"/>
+          <w:lang w:val="en-US"/>
+        </w:rPr>
+        <w:t>.</w:t>
+      </w:r>
+      <w:r>
+        <w:rPr>
+          <w:rFonts w:cs="Arial"/>
+          <w:szCs w:val="24"/>
+          <w:shd w:val="clear" w:color="auto" w:fill="FCFCFC"/>
+          <w:lang w:val="en-US"/>
+        </w:rPr>
+        <w:t> Rubrics to assess critical thinking and information processing in undergraduate STEM courses. </w:t>
+      </w:r>
+      <w:r>
+        <w:rPr>
+          <w:rFonts w:cs="Arial"/>
+          <w:i/>
+          <w:iCs/>
+          <w:szCs w:val="24"/>
+          <w:shd w:val="clear" w:color="auto" w:fill="FCFCFC"/>
+          <w:lang w:val="en-US"/>
+        </w:rPr>
+        <w:t>IJ STEM Ed</w:t>
+      </w:r>
+      <w:r>
+        <w:rPr>
+          <w:rFonts w:cs="Arial"/>
+          <w:szCs w:val="24"/>
+          <w:shd w:val="clear" w:color="auto" w:fill="FCFCFC"/>
+          <w:lang w:val="en-US"/>
+        </w:rPr>
+        <w:t> </w:t>
+      </w:r>
+      <w:r>
+        <w:rPr>
+          <w:rFonts w:cs="Arial"/>
+          <w:bCs/>
+          <w:szCs w:val="24"/>
+          <w:shd w:val="clear" w:color="auto" w:fill="FCFCFC"/>
+          <w:lang w:val="en-US"/>
+        </w:rPr>
+        <w:t>7</w:t>
+      </w:r>
+      <w:r>
+        <w:rPr>
+          <w:rFonts w:cs="Arial"/>
+          <w:szCs w:val="24"/>
+          <w:shd w:val="clear" w:color="auto" w:fill="FCFCFC"/>
+          <w:lang w:val="en-US"/>
+        </w:rPr>
+        <w:t xml:space="preserve">, 9. </w:t>
+      </w:r>
+      <w:hyperlink r:id="rId39" w:history="1">
+        <w:r>
+          <w:rPr>
+            <w:rStyle w:val="Hipervnculo"/>
+            <w:rFonts w:cs="Arial"/>
+            <w:szCs w:val="24"/>
+            <w:shd w:val="clear" w:color="auto" w:fill="FCFCFC"/>
+            <w:lang w:val="en-US"/>
+          </w:rPr>
+          <w:t>https://doi.org/10.1186/s40594-020-00208-5</w:t>
+        </w:r>
+      </w:hyperlink>
+    </w:p>
+    <w:p>
+      <w:pPr>
+        <w:rPr>
+          <w:lang w:val="en-US"/>
+        </w:rPr>
+      </w:pPr>
+    </w:p>
+    <w:p>
+      <w:pPr>
+        <w:rPr>
+          <w:rFonts w:cs="Arial"/>
+          <w:szCs w:val="24"/>
+          <w:shd w:val="clear" w:color="auto" w:fill="FFFFFF"/>
+          <w:lang w:val="en-US"/>
+        </w:rPr>
+      </w:pPr>
+      <w:r>
+        <w:rPr>
+          <w:rFonts w:cs="Arial"/>
+          <w:szCs w:val="24"/>
+          <w:shd w:val="clear" w:color="auto" w:fill="FFFFFF"/>
+          <w:lang w:val="en-US"/>
+        </w:rPr>
+        <w:t>Wei, H., Bos, R. &amp; Drijvers, P. (2024). Developing Functional Thinking: from Concrete to Abstract Through an Embodied Design. </w:t>
+      </w:r>
+      <w:r>
+        <w:rPr>
+          <w:rFonts w:cs="Arial"/>
+          <w:i/>
+          <w:iCs/>
+          <w:szCs w:val="24"/>
+          <w:shd w:val="clear" w:color="auto" w:fill="FFFFFF"/>
+          <w:lang w:val="en-US"/>
+        </w:rPr>
+        <w:t>Digit Exp Math Educ</w:t>
+      </w:r>
+      <w:r>
+        <w:rPr>
+          <w:rFonts w:cs="Arial"/>
+          <w:szCs w:val="24"/>
+          <w:shd w:val="clear" w:color="auto" w:fill="FFFFFF"/>
+          <w:lang w:val="en-US"/>
+        </w:rPr>
+        <w:t xml:space="preserve">. </w:t>
+      </w:r>
+      <w:hyperlink r:id="rId40" w:history="1">
+        <w:r>
+          <w:rPr>
+            <w:rStyle w:val="Hipervnculo"/>
+            <w:rFonts w:cs="Arial"/>
+            <w:szCs w:val="24"/>
+            <w:shd w:val="clear" w:color="auto" w:fill="FFFFFF"/>
+            <w:lang w:val="en-US"/>
+          </w:rPr>
+          <w:t>https://doi.org/10.1007/s40751-024-00142-z</w:t>
+        </w:r>
+      </w:hyperlink>
+    </w:p>
+    <w:p>
+      <w:pPr>
+        <w:rPr>
+          <w:lang w:val="en-US"/>
+        </w:rPr>
+      </w:pPr>
+    </w:p>
+    <w:p>
+      <w:pPr>
+        <w:rPr>
+          <w:lang w:val="en-US"/>
+        </w:rPr>
+      </w:pPr>
+      <w:r>
+        <w:rPr>
+          <w:lang w:val="en-US"/>
+        </w:rPr>
+        <w:t>[Antiguos]</w:t>
+      </w:r>
+    </w:p>
+    <w:p>
+      <w:pPr>
+        <w:rPr>
+          <w:lang w:val="en-US"/>
+        </w:rPr>
+      </w:pPr>
+    </w:p>
+    <w:p>
+      <w:pPr>
+        <w:rPr>
+          <w:rFonts w:cs="Arial"/>
+          <w:szCs w:val="24"/>
+        </w:rPr>
+      </w:pPr>
+      <w:r>
+        <w:rPr>
+          <w:rFonts w:cs="Arial"/>
+          <w:szCs w:val="24"/>
+        </w:rPr>
+        <w:t>Florez-Florez, R. (1982). Educación del pensamiento crítico. </w:t>
+      </w:r>
+      <w:r>
+        <w:rPr>
+          <w:rFonts w:cs="Arial"/>
+          <w:i/>
+          <w:iCs/>
+          <w:szCs w:val="24"/>
+        </w:rPr>
+        <w:t>Revista Española de Pedagogía, 40</w:t>
+      </w:r>
+      <w:r>
+        <w:rPr>
+          <w:rFonts w:cs="Arial"/>
+          <w:szCs w:val="24"/>
+        </w:rPr>
+        <w:t>(158).</w:t>
+      </w:r>
+    </w:p>
+    <w:p>
+      <w:pPr>
+        <w:rPr>
+          <w:rFonts w:cs="Arial"/>
+          <w:szCs w:val="24"/>
+          <w:shd w:val="clear" w:color="auto" w:fill="FFFFFF"/>
+        </w:rPr>
+      </w:pPr>
+    </w:p>
+    <w:p>
+      <w:pPr>
+        <w:rPr>
+          <w:rFonts w:cs="Arial"/>
+          <w:szCs w:val="24"/>
+          <w:shd w:val="clear" w:color="auto" w:fill="FFFFFF"/>
+        </w:rPr>
+      </w:pPr>
+      <w:r>
+        <w:rPr>
+          <w:rFonts w:cs="Arial"/>
+          <w:szCs w:val="24"/>
+          <w:shd w:val="clear" w:color="auto" w:fill="FFFFFF"/>
+        </w:rPr>
+        <w:t>Cáceres-Serrano, P. A., &amp; Conejeros Solar, M. L. (2011). Efecto de un modelo de metodología centrada en el aprendizaje sobre el pensamiento crítico, el pensamiento creativo y la capacidad de resolución de problemas en estudiantes con talento académico. </w:t>
+      </w:r>
+      <w:r>
+        <w:rPr>
+          <w:rStyle w:val="nfasis"/>
+          <w:rFonts w:cs="Arial"/>
+          <w:bdr w:val="none" w:sz="0" w:space="0" w:color="auto" w:frame="1"/>
+          <w:shd w:val="clear" w:color="auto" w:fill="FFFFFF"/>
+        </w:rPr>
+        <w:t>Revista Española de Pedagogía, 69</w:t>
+      </w:r>
+      <w:r>
+        <w:rPr>
+          <w:rFonts w:cs="Arial"/>
+          <w:szCs w:val="24"/>
+          <w:shd w:val="clear" w:color="auto" w:fill="FFFFFF"/>
+        </w:rPr>
+        <w:t>(248).</w:t>
+      </w:r>
+    </w:p>
+    <w:p>
+      <w:pPr>
+        <w:rPr>
+          <w:rFonts w:cs="Arial"/>
+          <w:szCs w:val="24"/>
+        </w:rPr>
+      </w:pPr>
+    </w:p>
+    <w:p>
+      <w:pPr>
+        <w:rPr>
+          <w:rFonts w:cs="Arial"/>
+          <w:szCs w:val="24"/>
+          <w:lang w:val="en-US"/>
+        </w:rPr>
+      </w:pPr>
+      <w:r>
+        <w:rPr>
+          <w:rFonts w:cs="Arial"/>
+          <w:szCs w:val="24"/>
+        </w:rPr>
+        <w:t xml:space="preserve">Quitério-Figueiredo, J. A. (2017). Cómo mejorar el pensamiento computacional: un estudio de caso. </w:t>
+      </w:r>
+      <w:r>
+        <w:rPr>
+          <w:rFonts w:cs="Arial"/>
+          <w:szCs w:val="24"/>
+          <w:lang w:val="en-US"/>
+        </w:rPr>
+        <w:t xml:space="preserve">Education in the Knowledge Society, 18(4), pp. 35-51. </w:t>
+      </w:r>
+      <w:hyperlink r:id="rId41" w:history="1">
+        <w:r>
+          <w:rPr>
+            <w:rStyle w:val="Hipervnculo"/>
+            <w:rFonts w:cs="Arial"/>
+            <w:color w:val="0070C0"/>
+            <w:szCs w:val="24"/>
+            <w:lang w:val="en-US"/>
+          </w:rPr>
+          <w:t>https://doi.org/10.14201/eks20171843551</w:t>
+        </w:r>
+      </w:hyperlink>
+    </w:p>
+    <w:p>
+      <w:pPr>
+        <w:rPr>
+          <w:rFonts w:cs="Arial"/>
+          <w:szCs w:val="24"/>
+          <w:lang w:val="en-US"/>
+        </w:rPr>
+      </w:pPr>
+    </w:p>
+    <w:p>
+      <w:pPr>
+        <w:rPr>
+          <w:rFonts w:cs="Arial"/>
+          <w:szCs w:val="24"/>
+          <w:lang w:val="en-US"/>
+        </w:rPr>
+      </w:pPr>
+      <w:r>
+        <w:rPr>
+          <w:rFonts w:cs="Arial"/>
+          <w:szCs w:val="24"/>
+          <w:lang w:val="en-US"/>
+        </w:rPr>
+        <w:t xml:space="preserve">González-Martínez, J., Estebanell Minguell, M., y Peracaula Bosch, M. (2018). </w:t>
+      </w:r>
+      <w:r>
+        <w:rPr>
+          <w:rFonts w:cs="Arial"/>
+          <w:szCs w:val="24"/>
+        </w:rPr>
+        <w:t xml:space="preserve">¿Robots o programación? El concepto de Pensamiento Computacional y los futuros maestros. </w:t>
+      </w:r>
+      <w:r>
+        <w:rPr>
+          <w:rFonts w:cs="Arial"/>
+          <w:szCs w:val="24"/>
+          <w:lang w:val="en-US"/>
+        </w:rPr>
+        <w:t xml:space="preserve">Education in the Knowledge Society, 19(2), pp. 29-45. </w:t>
+      </w:r>
+      <w:hyperlink r:id="rId42" w:history="1">
+        <w:r>
+          <w:rPr>
+            <w:rStyle w:val="Hipervnculo"/>
+            <w:rFonts w:cs="Arial"/>
+            <w:szCs w:val="24"/>
+            <w:lang w:val="en-US"/>
+          </w:rPr>
+          <w:t>https://doi.org/10.14201/eks20181922945</w:t>
+        </w:r>
+      </w:hyperlink>
+    </w:p>
+    <w:p>
+      <w:pPr>
+        <w:rPr>
+          <w:rFonts w:cs="Arial"/>
+          <w:szCs w:val="24"/>
+          <w:lang w:val="en-US"/>
+        </w:rPr>
+      </w:pPr>
+    </w:p>
+    <w:p>
+      <w:pPr>
+        <w:rPr>
+          <w:rFonts w:cs="Arial"/>
+          <w:szCs w:val="24"/>
+        </w:rPr>
+      </w:pPr>
+      <w:r>
+        <w:rPr>
+          <w:rFonts w:cs="Arial"/>
+          <w:szCs w:val="24"/>
+          <w:lang w:val="en-US"/>
+        </w:rPr>
+        <w:t xml:space="preserve">Escudero, C. (2009). </w:t>
+      </w:r>
+      <w:r>
+        <w:rPr>
+          <w:rFonts w:cs="Arial"/>
+          <w:szCs w:val="24"/>
+        </w:rPr>
+        <w:t>Una mirada alternativa acerca del residuo cognitivo cuando se introducen nuevas tecnologías. El caso de la resolución de problemas en ciencias. Revista Electrónica Teoría de la Educación: Educación y Cultura en la Sociedad de la Información, 10(1), pp. 272-292.</w:t>
+      </w:r>
+    </w:p>
+    <w:p>
+      <w:pPr>
+        <w:rPr>
+          <w:rFonts w:cs="Arial"/>
+          <w:szCs w:val="24"/>
+        </w:rPr>
+      </w:pPr>
+    </w:p>
+    <w:p>
+      <w:pPr>
+        <w:rPr>
+          <w:rFonts w:cs="Arial"/>
+          <w:szCs w:val="24"/>
+          <w:lang w:val="en-US"/>
+        </w:rPr>
+      </w:pPr>
+      <w:r>
+        <w:rPr>
+          <w:rFonts w:cs="Arial"/>
+          <w:szCs w:val="24"/>
+        </w:rPr>
+        <w:t xml:space="preserve">Llorens-Largo, F., García-Peñalvo, F. J., Molero Prieto, X., y Vendrell Vidal, E. (2017). La enseñanza de la informática, la programación y el pensamiento computacional en los estudios preuniversitarios. </w:t>
+      </w:r>
+      <w:r>
+        <w:rPr>
+          <w:rFonts w:cs="Arial"/>
+          <w:szCs w:val="24"/>
+          <w:lang w:val="en-US"/>
+        </w:rPr>
+        <w:t xml:space="preserve">Education in the Knowledge Society,18(2), pp. 7-17. </w:t>
+      </w:r>
+      <w:hyperlink r:id="rId43" w:history="1">
+        <w:r>
+          <w:rPr>
+            <w:rStyle w:val="Hipervnculo"/>
+            <w:rFonts w:cs="Arial"/>
+            <w:szCs w:val="24"/>
+            <w:lang w:val="en-US"/>
+          </w:rPr>
+          <w:t>https://doi.org/10.14201/eks2017182717</w:t>
+        </w:r>
+      </w:hyperlink>
+    </w:p>
+    <w:p>
+      <w:pPr>
+        <w:rPr>
+          <w:rFonts w:cs="Arial"/>
+          <w:szCs w:val="24"/>
+          <w:lang w:val="en-US"/>
+        </w:rPr>
+      </w:pPr>
+    </w:p>
+    <w:p>
+      <w:pPr>
+        <w:rPr>
+          <w:rFonts w:cs="Arial"/>
+          <w:szCs w:val="24"/>
+          <w:lang w:val="en-US"/>
+        </w:rPr>
+      </w:pPr>
+      <w:r>
+        <w:rPr>
+          <w:rFonts w:cs="Arial"/>
+          <w:szCs w:val="24"/>
+          <w:lang w:val="en-US"/>
+        </w:rPr>
+        <w:t xml:space="preserve">Segredo, E., Miranda, G., y León, C. (2017). </w:t>
+      </w:r>
+      <w:r>
+        <w:rPr>
+          <w:rFonts w:cs="Arial"/>
+          <w:szCs w:val="24"/>
+        </w:rPr>
+        <w:t xml:space="preserve">Hacia la educación del futuro: El pensamiento computacional como mecanismo de aprendizaje generativo. </w:t>
+      </w:r>
+      <w:r>
+        <w:rPr>
+          <w:rFonts w:cs="Arial"/>
+          <w:szCs w:val="24"/>
+          <w:lang w:val="en-US"/>
+        </w:rPr>
+        <w:t xml:space="preserve">Education in the Knowledge Society, 18(2), pp. 33-58. </w:t>
+      </w:r>
+      <w:hyperlink r:id="rId44" w:history="1">
+        <w:r>
+          <w:rPr>
+            <w:rStyle w:val="Hipervnculo"/>
+            <w:rFonts w:cs="Arial"/>
+            <w:szCs w:val="24"/>
+            <w:lang w:val="en-US"/>
+          </w:rPr>
+          <w:t>https://doi.org/10.14201/eks20171823358</w:t>
+        </w:r>
+      </w:hyperlink>
+    </w:p>
+    <w:p>
+      <w:pPr>
+        <w:rPr>
+          <w:rFonts w:cs="Arial"/>
+          <w:szCs w:val="24"/>
+          <w:lang w:val="en-US"/>
+        </w:rPr>
+      </w:pPr>
+    </w:p>
+    <w:p>
+      <w:pPr>
+        <w:rPr>
+          <w:rFonts w:cs="Arial"/>
+          <w:szCs w:val="24"/>
+          <w:lang w:val="en-US"/>
+        </w:rPr>
+      </w:pPr>
+      <w:r>
+        <w:rPr>
+          <w:rFonts w:cs="Arial"/>
+          <w:szCs w:val="24"/>
+          <w:lang w:val="en-US"/>
+        </w:rPr>
+        <w:t xml:space="preserve">Ferrer-Rojas, A. (2017). </w:t>
+      </w:r>
+      <w:r>
+        <w:rPr>
+          <w:rFonts w:cs="Arial"/>
+          <w:szCs w:val="24"/>
+        </w:rPr>
+        <w:t xml:space="preserve">VirPLC: una metodología para el desarrollo de capacidades, habilidades y autoestima mediante la estimulación de la lógica con una herramienta sencilla, funcional y dinámica. </w:t>
+      </w:r>
+      <w:r>
+        <w:rPr>
+          <w:rFonts w:cs="Arial"/>
+          <w:szCs w:val="24"/>
+          <w:lang w:val="en-US"/>
+        </w:rPr>
+        <w:t xml:space="preserve">Education in the Knowledge Society, 18(2), pp. 59-69. </w:t>
+      </w:r>
+      <w:hyperlink r:id="rId45" w:history="1">
+        <w:r>
+          <w:rPr>
+            <w:rStyle w:val="Hipervnculo"/>
+            <w:rFonts w:cs="Arial"/>
+            <w:szCs w:val="24"/>
+            <w:lang w:val="en-US"/>
+          </w:rPr>
+          <w:t>https://doi.org/10.14201/eks20171825969</w:t>
+        </w:r>
+      </w:hyperlink>
+    </w:p>
+    <w:p>
+      <w:pPr>
+        <w:rPr>
+          <w:rFonts w:cs="Arial"/>
+          <w:szCs w:val="24"/>
+          <w:lang w:val="en-US"/>
+        </w:rPr>
+      </w:pPr>
+    </w:p>
+    <w:p>
+      <w:pPr>
+        <w:rPr>
+          <w:rFonts w:cs="Arial"/>
+          <w:color w:val="0563C1" w:themeColor="hyperlink"/>
+          <w:szCs w:val="24"/>
+          <w:u w:val="single"/>
+          <w:lang w:val="en-US"/>
+        </w:rPr>
+      </w:pPr>
+      <w:r>
+        <w:rPr>
+          <w:rFonts w:cs="Arial"/>
+          <w:szCs w:val="24"/>
+          <w:lang w:val="en-US"/>
+        </w:rPr>
+        <w:t xml:space="preserve">Vera, J., Villalba-Condori, K., y Cuba-Sayco, S. C. (2018). </w:t>
+      </w:r>
+      <w:r>
+        <w:rPr>
+          <w:rFonts w:cs="Arial"/>
+          <w:szCs w:val="24"/>
+        </w:rPr>
+        <w:t xml:space="preserve">Modelo de sistema de recomendación basado en el contexto a partir del análisis de código estático para el desarrollo del Pensamiento Computacional: Caso de Programación Web. </w:t>
+      </w:r>
+      <w:r>
+        <w:rPr>
+          <w:rFonts w:cs="Arial"/>
+          <w:szCs w:val="24"/>
+          <w:lang w:val="en-US"/>
+        </w:rPr>
+        <w:t xml:space="preserve">Education in the Knowledge Society, 19(2), pp. 103-126. </w:t>
+      </w:r>
+      <w:hyperlink r:id="rId46" w:history="1">
+        <w:r>
+          <w:rPr>
+            <w:rStyle w:val="Hipervnculo"/>
+            <w:rFonts w:cs="Arial"/>
+            <w:szCs w:val="24"/>
+            <w:lang w:val="en-US"/>
+          </w:rPr>
+          <w:t>https://doi.org/10.14201/eks2018192103126</w:t>
+        </w:r>
+      </w:hyperlink>
+    </w:p>
     <w:sectPr>
-      <w:headerReference w:type="default" r:id="rId14"/>
-      <w:footerReference w:type="default" r:id="rId15"/>
+      <w:headerReference w:type="default" r:id="rId47"/>
+      <w:footerReference w:type="default" r:id="rId48"/>
       <w:pgSz w:w="12240" w:h="15840" w:code="1"/>
       <w:pgMar w:top="1134" w:right="1134" w:bottom="1134" w:left="1701" w:header="709" w:footer="709" w:gutter="0"/>
       <w:pgBorders w:offsetFrom="page">
@@ -10962,7 +12325,7 @@
 </file>
 
 <file path=word/endnotes.xml><?xml version="1.0" encoding="utf-8"?>
-<w:endnotes xmlns:wpc="http://schemas.microsoft.com/office/word/2010/wordprocessingCanvas" xmlns:cx="http://schemas.microsoft.com/office/drawing/2014/chartex" xmlns:cx1="http://schemas.microsoft.com/office/drawing/2015/9/8/chartex" xmlns:mc="http://schemas.openxmlformats.org/markup-compatibility/2006" xmlns:o="urn:schemas-microsoft-com:office:office" xmlns:r="http://schemas.openxmlformats.org/officeDocument/2006/relationships" xmlns:m="http://schemas.openxmlformats.org/officeDocument/2006/math" xmlns:v="urn:schemas-microsoft-com:vml" xmlns:wp14="http://schemas.microsoft.com/office/word/2010/wordprocessingDrawing" xmlns:wp="http://schemas.openxmlformats.org/drawingml/2006/wordprocessingDrawing" xmlns:w10="urn:schemas-microsoft-com:office:word" xmlns:w="http://schemas.openxmlformats.org/wordprocessingml/2006/main" xmlns:w14="http://schemas.microsoft.com/office/word/2010/wordml" xmlns:w15="http://schemas.microsoft.com/office/word/2012/wordml" xmlns:w16se="http://schemas.microsoft.com/office/word/2015/wordml/symex" xmlns:wpg="http://schemas.microsoft.com/office/word/2010/wordprocessingGroup" xmlns:wpi="http://schemas.microsoft.com/office/word/2010/wordprocessingInk" xmlns:wne="http://schemas.microsoft.com/office/word/2006/wordml" xmlns:wps="http://schemas.microsoft.com/office/word/2010/wordprocessingShape" mc:Ignorable="w14 w15 w16se wp14">
+<w:endnotes xmlns:wpc="http://schemas.microsoft.com/office/word/2010/wordprocessingCanvas" xmlns:cx="http://schemas.microsoft.com/office/drawing/2014/chartex" xmlns:cx1="http://schemas.microsoft.com/office/drawing/2015/9/8/chartex" xmlns:cx2="http://schemas.microsoft.com/office/drawing/2015/10/21/chartex" xmlns:cx3="http://schemas.microsoft.com/office/drawing/2016/5/9/chartex" xmlns:cx4="http://schemas.microsoft.com/office/drawing/2016/5/10/chartex" xmlns:cx5="http://schemas.microsoft.com/office/drawing/2016/5/11/chartex" xmlns:cx6="http://schemas.microsoft.com/office/drawing/2016/5/12/chartex" xmlns:cx7="http://schemas.microsoft.com/office/drawing/2016/5/13/chartex" xmlns:cx8="http://schemas.microsoft.com/office/drawing/2016/5/14/chartex" xmlns:mc="http://schemas.openxmlformats.org/markup-compatibility/2006" xmlns:aink="http://schemas.microsoft.com/office/drawing/2016/ink" xmlns:am3d="http://schemas.microsoft.com/office/drawing/2017/model3d" xmlns:o="urn:schemas-microsoft-com:office:office" xmlns:oel="http://schemas.microsoft.com/office/2019/extlst" xmlns:r="http://schemas.openxmlformats.org/officeDocument/2006/relationships" xmlns:m="http://schemas.openxmlformats.org/officeDocument/2006/math" xmlns:v="urn:schemas-microsoft-com:vml" xmlns:wp14="http://schemas.microsoft.com/office/word/2010/wordprocessingDrawing" xmlns:wp="http://schemas.openxmlformats.org/drawingml/2006/wordprocessingDrawing" xmlns:w10="urn:schemas-microsoft-com:office:word" xmlns:w="http://schemas.openxmlformats.org/wordprocessingml/2006/main" xmlns:w14="http://schemas.microsoft.com/office/word/2010/wordml" xmlns:w15="http://schemas.microsoft.com/office/word/2012/wordml" xmlns:w16cex="http://schemas.microsoft.com/office/word/2018/wordml/cex" xmlns:w16cid="http://schemas.microsoft.com/office/word/2016/wordml/cid" xmlns:w16="http://schemas.microsoft.com/office/word/2018/wordml" xmlns:w16du="http://schemas.microsoft.com/office/word/2023/wordml/word16du" xmlns:w16sdtdh="http://schemas.microsoft.com/office/word/2020/wordml/sdtdatahash" xmlns:w16se="http://schemas.microsoft.com/office/word/2015/wordml/symex" xmlns:wpg="http://schemas.microsoft.com/office/word/2010/wordprocessingGroup" xmlns:wpi="http://schemas.microsoft.com/office/word/2010/wordprocessingInk" xmlns:wne="http://schemas.microsoft.com/office/word/2006/wordml" xmlns:wps="http://schemas.microsoft.com/office/word/2010/wordprocessingShape" mc:Ignorable="w14 w15 w16se w16cid w16 w16cex w16sdtdh w16du wp14">
   <w:endnote w:type="separator" w:id="-1">
     <w:p>
       <w:pPr>
@@ -10987,7 +12350,7 @@
 </file>
 
 <file path=word/footer1.xml><?xml version="1.0" encoding="utf-8"?>
-<w:ftr xmlns:wpc="http://schemas.microsoft.com/office/word/2010/wordprocessingCanvas" xmlns:cx="http://schemas.microsoft.com/office/drawing/2014/chartex" xmlns:cx1="http://schemas.microsoft.com/office/drawing/2015/9/8/chartex" xmlns:mc="http://schemas.openxmlformats.org/markup-compatibility/2006" xmlns:o="urn:schemas-microsoft-com:office:office" xmlns:r="http://schemas.openxmlformats.org/officeDocument/2006/relationships" xmlns:m="http://schemas.openxmlformats.org/officeDocument/2006/math" xmlns:v="urn:schemas-microsoft-com:vml" xmlns:wp14="http://schemas.microsoft.com/office/word/2010/wordprocessingDrawing" xmlns:wp="http://schemas.openxmlformats.org/drawingml/2006/wordprocessingDrawing" xmlns:w10="urn:schemas-microsoft-com:office:word" xmlns:w="http://schemas.openxmlformats.org/wordprocessingml/2006/main" xmlns:w14="http://schemas.microsoft.com/office/word/2010/wordml" xmlns:w15="http://schemas.microsoft.com/office/word/2012/wordml" xmlns:w16se="http://schemas.microsoft.com/office/word/2015/wordml/symex" xmlns:wpg="http://schemas.microsoft.com/office/word/2010/wordprocessingGroup" xmlns:wpi="http://schemas.microsoft.com/office/word/2010/wordprocessingInk" xmlns:wne="http://schemas.microsoft.com/office/word/2006/wordml" xmlns:wps="http://schemas.microsoft.com/office/word/2010/wordprocessingShape" mc:Ignorable="w14 w15 w16se wp14">
+<w:ftr xmlns:wpc="http://schemas.microsoft.com/office/word/2010/wordprocessingCanvas" xmlns:cx="http://schemas.microsoft.com/office/drawing/2014/chartex" xmlns:cx1="http://schemas.microsoft.com/office/drawing/2015/9/8/chartex" xmlns:cx2="http://schemas.microsoft.com/office/drawing/2015/10/21/chartex" xmlns:cx3="http://schemas.microsoft.com/office/drawing/2016/5/9/chartex" xmlns:cx4="http://schemas.microsoft.com/office/drawing/2016/5/10/chartex" xmlns:cx5="http://schemas.microsoft.com/office/drawing/2016/5/11/chartex" xmlns:cx6="http://schemas.microsoft.com/office/drawing/2016/5/12/chartex" xmlns:cx7="http://schemas.microsoft.com/office/drawing/2016/5/13/chartex" xmlns:cx8="http://schemas.microsoft.com/office/drawing/2016/5/14/chartex" xmlns:mc="http://schemas.openxmlformats.org/markup-compatibility/2006" xmlns:aink="http://schemas.microsoft.com/office/drawing/2016/ink" xmlns:am3d="http://schemas.microsoft.com/office/drawing/2017/model3d" xmlns:o="urn:schemas-microsoft-com:office:office" xmlns:oel="http://schemas.microsoft.com/office/2019/extlst" xmlns:r="http://schemas.openxmlformats.org/officeDocument/2006/relationships" xmlns:m="http://schemas.openxmlformats.org/officeDocument/2006/math" xmlns:v="urn:schemas-microsoft-com:vml" xmlns:wp14="http://schemas.microsoft.com/office/word/2010/wordprocessingDrawing" xmlns:wp="http://schemas.openxmlformats.org/drawingml/2006/wordprocessingDrawing" xmlns:w10="urn:schemas-microsoft-com:office:word" xmlns:w="http://schemas.openxmlformats.org/wordprocessingml/2006/main" xmlns:w14="http://schemas.microsoft.com/office/word/2010/wordml" xmlns:w15="http://schemas.microsoft.com/office/word/2012/wordml" xmlns:w16cex="http://schemas.microsoft.com/office/word/2018/wordml/cex" xmlns:w16cid="http://schemas.microsoft.com/office/word/2016/wordml/cid" xmlns:w16="http://schemas.microsoft.com/office/word/2018/wordml" xmlns:w16du="http://schemas.microsoft.com/office/word/2023/wordml/word16du" xmlns:w16sdtdh="http://schemas.microsoft.com/office/word/2020/wordml/sdtdatahash" xmlns:w16se="http://schemas.microsoft.com/office/word/2015/wordml/symex" xmlns:wpg="http://schemas.microsoft.com/office/word/2010/wordprocessingGroup" xmlns:wpi="http://schemas.microsoft.com/office/word/2010/wordprocessingInk" xmlns:wne="http://schemas.microsoft.com/office/word/2006/wordml" xmlns:wps="http://schemas.microsoft.com/office/word/2010/wordprocessingShape" mc:Ignorable="w14 w15 w16se w16cid w16 w16cex w16sdtdh w16du wp14">
   <w:p>
     <w:pPr>
       <w:pStyle w:val="Piedepgina"/>
@@ -11000,7 +12363,7 @@
 </file>
 
 <file path=word/footer2.xml><?xml version="1.0" encoding="utf-8"?>
-<w:ftr xmlns:wpc="http://schemas.microsoft.com/office/word/2010/wordprocessingCanvas" xmlns:cx="http://schemas.microsoft.com/office/drawing/2014/chartex" xmlns:cx1="http://schemas.microsoft.com/office/drawing/2015/9/8/chartex" xmlns:mc="http://schemas.openxmlformats.org/markup-compatibility/2006" xmlns:o="urn:schemas-microsoft-com:office:office" xmlns:r="http://schemas.openxmlformats.org/officeDocument/2006/relationships" xmlns:m="http://schemas.openxmlformats.org/officeDocument/2006/math" xmlns:v="urn:schemas-microsoft-com:vml" xmlns:wp14="http://schemas.microsoft.com/office/word/2010/wordprocessingDrawing" xmlns:wp="http://schemas.openxmlformats.org/drawingml/2006/wordprocessingDrawing" xmlns:w10="urn:schemas-microsoft-com:office:word" xmlns:w="http://schemas.openxmlformats.org/wordprocessingml/2006/main" xmlns:w14="http://schemas.microsoft.com/office/word/2010/wordml" xmlns:w15="http://schemas.microsoft.com/office/word/2012/wordml" xmlns:w16se="http://schemas.microsoft.com/office/word/2015/wordml/symex" xmlns:wpg="http://schemas.microsoft.com/office/word/2010/wordprocessingGroup" xmlns:wpi="http://schemas.microsoft.com/office/word/2010/wordprocessingInk" xmlns:wne="http://schemas.microsoft.com/office/word/2006/wordml" xmlns:wps="http://schemas.microsoft.com/office/word/2010/wordprocessingShape" mc:Ignorable="w14 w15 w16se wp14">
+<w:ftr xmlns:wpc="http://schemas.microsoft.com/office/word/2010/wordprocessingCanvas" xmlns:cx="http://schemas.microsoft.com/office/drawing/2014/chartex" xmlns:cx1="http://schemas.microsoft.com/office/drawing/2015/9/8/chartex" xmlns:cx2="http://schemas.microsoft.com/office/drawing/2015/10/21/chartex" xmlns:cx3="http://schemas.microsoft.com/office/drawing/2016/5/9/chartex" xmlns:cx4="http://schemas.microsoft.com/office/drawing/2016/5/10/chartex" xmlns:cx5="http://schemas.microsoft.com/office/drawing/2016/5/11/chartex" xmlns:cx6="http://schemas.microsoft.com/office/drawing/2016/5/12/chartex" xmlns:cx7="http://schemas.microsoft.com/office/drawing/2016/5/13/chartex" xmlns:cx8="http://schemas.microsoft.com/office/drawing/2016/5/14/chartex" xmlns:mc="http://schemas.openxmlformats.org/markup-compatibility/2006" xmlns:aink="http://schemas.microsoft.com/office/drawing/2016/ink" xmlns:am3d="http://schemas.microsoft.com/office/drawing/2017/model3d" xmlns:o="urn:schemas-microsoft-com:office:office" xmlns:oel="http://schemas.microsoft.com/office/2019/extlst" xmlns:r="http://schemas.openxmlformats.org/officeDocument/2006/relationships" xmlns:m="http://schemas.openxmlformats.org/officeDocument/2006/math" xmlns:v="urn:schemas-microsoft-com:vml" xmlns:wp14="http://schemas.microsoft.com/office/word/2010/wordprocessingDrawing" xmlns:wp="http://schemas.openxmlformats.org/drawingml/2006/wordprocessingDrawing" xmlns:w10="urn:schemas-microsoft-com:office:word" xmlns:w="http://schemas.openxmlformats.org/wordprocessingml/2006/main" xmlns:w14="http://schemas.microsoft.com/office/word/2010/wordml" xmlns:w15="http://schemas.microsoft.com/office/word/2012/wordml" xmlns:w16cex="http://schemas.microsoft.com/office/word/2018/wordml/cex" xmlns:w16cid="http://schemas.microsoft.com/office/word/2016/wordml/cid" xmlns:w16="http://schemas.microsoft.com/office/word/2018/wordml" xmlns:w16du="http://schemas.microsoft.com/office/word/2023/wordml/word16du" xmlns:w16sdtdh="http://schemas.microsoft.com/office/word/2020/wordml/sdtdatahash" xmlns:w16se="http://schemas.microsoft.com/office/word/2015/wordml/symex" xmlns:wpg="http://schemas.microsoft.com/office/word/2010/wordprocessingGroup" xmlns:wpi="http://schemas.microsoft.com/office/word/2010/wordprocessingInk" xmlns:wne="http://schemas.microsoft.com/office/word/2006/wordml" xmlns:wps="http://schemas.microsoft.com/office/word/2010/wordprocessingShape" mc:Ignorable="w14 w15 w16se w16cid w16 w16cex w16sdtdh w16du wp14">
   <w:sdt>
     <w:sdtPr>
       <w:id w:val="-549391544"/>
@@ -11043,7 +12406,7 @@
 </file>
 
 <file path=word/footnotes.xml><?xml version="1.0" encoding="utf-8"?>
-<w:footnotes xmlns:wpc="http://schemas.microsoft.com/office/word/2010/wordprocessingCanvas" xmlns:cx="http://schemas.microsoft.com/office/drawing/2014/chartex" xmlns:cx1="http://schemas.microsoft.com/office/drawing/2015/9/8/chartex" xmlns:mc="http://schemas.openxmlformats.org/markup-compatibility/2006" xmlns:o="urn:schemas-microsoft-com:office:office" xmlns:r="http://schemas.openxmlformats.org/officeDocument/2006/relationships" xmlns:m="http://schemas.openxmlformats.org/officeDocument/2006/math" xmlns:v="urn:schemas-microsoft-com:vml" xmlns:wp14="http://schemas.microsoft.com/office/word/2010/wordprocessingDrawing" xmlns:wp="http://schemas.openxmlformats.org/drawingml/2006/wordprocessingDrawing" xmlns:w10="urn:schemas-microsoft-com:office:word" xmlns:w="http://schemas.openxmlformats.org/wordprocessingml/2006/main" xmlns:w14="http://schemas.microsoft.com/office/word/2010/wordml" xmlns:w15="http://schemas.microsoft.com/office/word/2012/wordml" xmlns:w16se="http://schemas.microsoft.com/office/word/2015/wordml/symex" xmlns:wpg="http://schemas.microsoft.com/office/word/2010/wordprocessingGroup" xmlns:wpi="http://schemas.microsoft.com/office/word/2010/wordprocessingInk" xmlns:wne="http://schemas.microsoft.com/office/word/2006/wordml" xmlns:wps="http://schemas.microsoft.com/office/word/2010/wordprocessingShape" mc:Ignorable="w14 w15 w16se wp14">
+<w:footnotes xmlns:wpc="http://schemas.microsoft.com/office/word/2010/wordprocessingCanvas" xmlns:cx="http://schemas.microsoft.com/office/drawing/2014/chartex" xmlns:cx1="http://schemas.microsoft.com/office/drawing/2015/9/8/chartex" xmlns:cx2="http://schemas.microsoft.com/office/drawing/2015/10/21/chartex" xmlns:cx3="http://schemas.microsoft.com/office/drawing/2016/5/9/chartex" xmlns:cx4="http://schemas.microsoft.com/office/drawing/2016/5/10/chartex" xmlns:cx5="http://schemas.microsoft.com/office/drawing/2016/5/11/chartex" xmlns:cx6="http://schemas.microsoft.com/office/drawing/2016/5/12/chartex" xmlns:cx7="http://schemas.microsoft.com/office/drawing/2016/5/13/chartex" xmlns:cx8="http://schemas.microsoft.com/office/drawing/2016/5/14/chartex" xmlns:mc="http://schemas.openxmlformats.org/markup-compatibility/2006" xmlns:aink="http://schemas.microsoft.com/office/drawing/2016/ink" xmlns:am3d="http://schemas.microsoft.com/office/drawing/2017/model3d" xmlns:o="urn:schemas-microsoft-com:office:office" xmlns:oel="http://schemas.microsoft.com/office/2019/extlst" xmlns:r="http://schemas.openxmlformats.org/officeDocument/2006/relationships" xmlns:m="http://schemas.openxmlformats.org/officeDocument/2006/math" xmlns:v="urn:schemas-microsoft-com:vml" xmlns:wp14="http://schemas.microsoft.com/office/word/2010/wordprocessingDrawing" xmlns:wp="http://schemas.openxmlformats.org/drawingml/2006/wordprocessingDrawing" xmlns:w10="urn:schemas-microsoft-com:office:word" xmlns:w="http://schemas.openxmlformats.org/wordprocessingml/2006/main" xmlns:w14="http://schemas.microsoft.com/office/word/2010/wordml" xmlns:w15="http://schemas.microsoft.com/office/word/2012/wordml" xmlns:w16cex="http://schemas.microsoft.com/office/word/2018/wordml/cex" xmlns:w16cid="http://schemas.microsoft.com/office/word/2016/wordml/cid" xmlns:w16="http://schemas.microsoft.com/office/word/2018/wordml" xmlns:w16du="http://schemas.microsoft.com/office/word/2023/wordml/word16du" xmlns:w16sdtdh="http://schemas.microsoft.com/office/word/2020/wordml/sdtdatahash" xmlns:w16se="http://schemas.microsoft.com/office/word/2015/wordml/symex" xmlns:wpg="http://schemas.microsoft.com/office/word/2010/wordprocessingGroup" xmlns:wpi="http://schemas.microsoft.com/office/word/2010/wordprocessingInk" xmlns:wne="http://schemas.microsoft.com/office/word/2006/wordml" xmlns:wps="http://schemas.microsoft.com/office/word/2010/wordprocessingShape" mc:Ignorable="w14 w15 w16se w16cid w16 w16cex w16sdtdh w16du wp14">
   <w:footnote w:type="separator" w:id="-1">
     <w:p>
       <w:pPr>
@@ -11068,7 +12431,7 @@
 </file>
 
 <file path=word/header1.xml><?xml version="1.0" encoding="utf-8"?>
-<w:hdr xmlns:wpc="http://schemas.microsoft.com/office/word/2010/wordprocessingCanvas" xmlns:cx="http://schemas.microsoft.com/office/drawing/2014/chartex" xmlns:cx1="http://schemas.microsoft.com/office/drawing/2015/9/8/chartex" xmlns:mc="http://schemas.openxmlformats.org/markup-compatibility/2006" xmlns:o="urn:schemas-microsoft-com:office:office" xmlns:r="http://schemas.openxmlformats.org/officeDocument/2006/relationships" xmlns:m="http://schemas.openxmlformats.org/officeDocument/2006/math" xmlns:v="urn:schemas-microsoft-com:vml" xmlns:wp14="http://schemas.microsoft.com/office/word/2010/wordprocessingDrawing" xmlns:wp="http://schemas.openxmlformats.org/drawingml/2006/wordprocessingDrawing" xmlns:w10="urn:schemas-microsoft-com:office:word" xmlns:w="http://schemas.openxmlformats.org/wordprocessingml/2006/main" xmlns:w14="http://schemas.microsoft.com/office/word/2010/wordml" xmlns:w15="http://schemas.microsoft.com/office/word/2012/wordml" xmlns:w16se="http://schemas.microsoft.com/office/word/2015/wordml/symex" xmlns:wpg="http://schemas.microsoft.com/office/word/2010/wordprocessingGroup" xmlns:wpi="http://schemas.microsoft.com/office/word/2010/wordprocessingInk" xmlns:wne="http://schemas.microsoft.com/office/word/2006/wordml" xmlns:wps="http://schemas.microsoft.com/office/word/2010/wordprocessingShape" mc:Ignorable="w14 w15 w16se wp14">
+<w:hdr xmlns:wpc="http://schemas.microsoft.com/office/word/2010/wordprocessingCanvas" xmlns:cx="http://schemas.microsoft.com/office/drawing/2014/chartex" xmlns:cx1="http://schemas.microsoft.com/office/drawing/2015/9/8/chartex" xmlns:cx2="http://schemas.microsoft.com/office/drawing/2015/10/21/chartex" xmlns:cx3="http://schemas.microsoft.com/office/drawing/2016/5/9/chartex" xmlns:cx4="http://schemas.microsoft.com/office/drawing/2016/5/10/chartex" xmlns:cx5="http://schemas.microsoft.com/office/drawing/2016/5/11/chartex" xmlns:cx6="http://schemas.microsoft.com/office/drawing/2016/5/12/chartex" xmlns:cx7="http://schemas.microsoft.com/office/drawing/2016/5/13/chartex" xmlns:cx8="http://schemas.microsoft.com/office/drawing/2016/5/14/chartex" xmlns:mc="http://schemas.openxmlformats.org/markup-compatibility/2006" xmlns:aink="http://schemas.microsoft.com/office/drawing/2016/ink" xmlns:am3d="http://schemas.microsoft.com/office/drawing/2017/model3d" xmlns:o="urn:schemas-microsoft-com:office:office" xmlns:oel="http://schemas.microsoft.com/office/2019/extlst" xmlns:r="http://schemas.openxmlformats.org/officeDocument/2006/relationships" xmlns:m="http://schemas.openxmlformats.org/officeDocument/2006/math" xmlns:v="urn:schemas-microsoft-com:vml" xmlns:wp14="http://schemas.microsoft.com/office/word/2010/wordprocessingDrawing" xmlns:wp="http://schemas.openxmlformats.org/drawingml/2006/wordprocessingDrawing" xmlns:w10="urn:schemas-microsoft-com:office:word" xmlns:w="http://schemas.openxmlformats.org/wordprocessingml/2006/main" xmlns:w14="http://schemas.microsoft.com/office/word/2010/wordml" xmlns:w15="http://schemas.microsoft.com/office/word/2012/wordml" xmlns:w16cex="http://schemas.microsoft.com/office/word/2018/wordml/cex" xmlns:w16cid="http://schemas.microsoft.com/office/word/2016/wordml/cid" xmlns:w16="http://schemas.microsoft.com/office/word/2018/wordml" xmlns:w16du="http://schemas.microsoft.com/office/word/2023/wordml/word16du" xmlns:w16sdtdh="http://schemas.microsoft.com/office/word/2020/wordml/sdtdatahash" xmlns:w16se="http://schemas.microsoft.com/office/word/2015/wordml/symex" xmlns:wpg="http://schemas.microsoft.com/office/word/2010/wordprocessingGroup" xmlns:wpi="http://schemas.microsoft.com/office/word/2010/wordprocessingInk" xmlns:wne="http://schemas.microsoft.com/office/word/2006/wordml" xmlns:wps="http://schemas.microsoft.com/office/word/2010/wordprocessingShape" mc:Ignorable="w14 w15 w16se w16cid w16 w16cex w16sdtdh w16du wp14">
   <w:p>
     <w:pPr>
       <w:pBdr>
@@ -11084,22 +12447,20 @@
       <w:rPr>
         <w:sz w:val="22"/>
       </w:rPr>
-      <w:t xml:space="preserve">Nombre del Proyecto Mayúsculas </w:t>
+      <w:t>Desarrollo App Educativa 4.</w:t>
     </w:r>
-    <w:proofErr w:type="spellStart"/>
     <w:r>
       <w:rPr>
         <w:sz w:val="22"/>
       </w:rPr>
-      <w:t>Minusculas</w:t>
+      <w:t>0</w:t>
     </w:r>
-    <w:proofErr w:type="spellEnd"/>
   </w:p>
 </w:hdr>
 </file>
 
 <file path=word/styles.xml><?xml version="1.0" encoding="utf-8"?>
-<w:styles xmlns:mc="http://schemas.openxmlformats.org/markup-compatibility/2006" xmlns:r="http://schemas.openxmlformats.org/officeDocument/2006/relationships" xmlns:w="http://schemas.openxmlformats.org/wordprocessingml/2006/main" xmlns:w14="http://schemas.microsoft.com/office/word/2010/wordml" xmlns:w15="http://schemas.microsoft.com/office/word/2012/wordml" xmlns:w16se="http://schemas.microsoft.com/office/word/2015/wordml/symex" mc:Ignorable="w14 w15 w16se">
+<w:styles xmlns:mc="http://schemas.openxmlformats.org/markup-compatibility/2006" xmlns:r="http://schemas.openxmlformats.org/officeDocument/2006/relationships" xmlns:w="http://schemas.openxmlformats.org/wordprocessingml/2006/main" xmlns:w14="http://schemas.microsoft.com/office/word/2010/wordml" xmlns:w15="http://schemas.microsoft.com/office/word/2012/wordml" xmlns:w16cex="http://schemas.microsoft.com/office/word/2018/wordml/cex" xmlns:w16cid="http://schemas.microsoft.com/office/word/2016/wordml/cid" xmlns:w16="http://schemas.microsoft.com/office/word/2018/wordml" xmlns:w16du="http://schemas.microsoft.com/office/word/2023/wordml/word16du" xmlns:w16sdtdh="http://schemas.microsoft.com/office/word/2020/wordml/sdtdatahash" xmlns:w16se="http://schemas.microsoft.com/office/word/2015/wordml/symex" mc:Ignorable="w14 w15 w16se w16cid w16 w16cex w16sdtdh w16du">
   <w:docDefaults>
     <w:rPrDefault>
       <w:rPr>
@@ -11115,7 +12476,7 @@
       </w:pPr>
     </w:pPrDefault>
   </w:docDefaults>
-  <w:latentStyles w:defLockedState="0" w:defUIPriority="99" w:defSemiHidden="0" w:defUnhideWhenUsed="0" w:defQFormat="0" w:count="371">
+  <w:latentStyles w:defLockedState="0" w:defUIPriority="99" w:defSemiHidden="0" w:defUnhideWhenUsed="0" w:defQFormat="0" w:count="376">
     <w:lsdException w:name="Normal" w:uiPriority="0" w:qFormat="1"/>
     <w:lsdException w:name="heading 1" w:uiPriority="9" w:qFormat="1"/>
     <w:lsdException w:name="heading 2" w:semiHidden="1" w:uiPriority="9" w:unhideWhenUsed="1" w:qFormat="1"/>
@@ -11487,6 +12848,11 @@
     <w:lsdException w:name="List Table 5 Dark Accent 6" w:uiPriority="50"/>
     <w:lsdException w:name="List Table 6 Colorful Accent 6" w:uiPriority="51"/>
     <w:lsdException w:name="List Table 7 Colorful Accent 6" w:uiPriority="52"/>
+    <w:lsdException w:name="Mention" w:semiHidden="1" w:unhideWhenUsed="1"/>
+    <w:lsdException w:name="Smart Hyperlink" w:semiHidden="1" w:unhideWhenUsed="1"/>
+    <w:lsdException w:name="Hashtag" w:semiHidden="1" w:unhideWhenUsed="1"/>
+    <w:lsdException w:name="Unresolved Mention" w:semiHidden="1" w:unhideWhenUsed="1"/>
+    <w:lsdException w:name="Smart Link" w:semiHidden="1" w:unhideWhenUsed="1"/>
   </w:latentStyles>
   <w:style w:type="paragraph" w:default="1" w:styleId="Normal">
     <w:name w:val="Normal"/>
@@ -11595,7 +12961,6 @@
   <w:style w:type="character" w:default="1" w:styleId="Fuentedeprrafopredeter">
     <w:name w:val="Default Paragraph Font"/>
     <w:uiPriority w:val="1"/>
-    <w:semiHidden/>
     <w:unhideWhenUsed/>
   </w:style>
   <w:style w:type="table" w:default="1" w:styleId="Tablanormal">
@@ -11845,6 +13210,34 @@
     <w:rPr>
       <w:color w:val="0563C1" w:themeColor="hyperlink"/>
       <w:u w:val="single"/>
+    </w:rPr>
+  </w:style>
+  <w:style w:type="paragraph" w:styleId="Prrafodelista">
+    <w:name w:val="List Paragraph"/>
+    <w:basedOn w:val="Normal"/>
+    <w:uiPriority w:val="34"/>
+    <w:qFormat/>
+    <w:rsid w:val="00A8607A"/>
+    <w:pPr>
+      <w:spacing w:after="160" w:line="259" w:lineRule="auto"/>
+      <w:ind w:left="720"/>
+      <w:contextualSpacing/>
+      <w:jc w:val="left"/>
+    </w:pPr>
+    <w:rPr>
+      <w:rFonts w:asciiTheme="minorHAnsi" w:hAnsiTheme="minorHAnsi"/>
+      <w:sz w:val="22"/>
+    </w:rPr>
+  </w:style>
+  <w:style w:type="character" w:styleId="nfasis">
+    <w:name w:val="Emphasis"/>
+    <w:basedOn w:val="Fuentedeprrafopredeter"/>
+    <w:uiPriority w:val="20"/>
+    <w:qFormat/>
+    <w:rsid w:val="00556307"/>
+    <w:rPr>
+      <w:i/>
+      <w:iCs/>
     </w:rPr>
   </w:style>
 </w:styles>

</xml_diff>